<commit_message>
Initial analysis updated in all files
</commit_message>
<xml_diff>
--- a/PyCitySchools/Written Analysis report.docx
+++ b/PyCitySchools/Written Analysis report.docx
@@ -3,7 +3,87 @@
 <w:document xmlns:wpc="http://schemas.microsoft.com/office/word/2010/wordprocessingCanvas" xmlns:cx="http://schemas.microsoft.com/office/drawing/2014/chartex" xmlns:cx1="http://schemas.microsoft.com/office/drawing/2015/9/8/chartex" xmlns:cx2="http://schemas.microsoft.com/office/drawing/2015/10/21/chartex" xmlns:cx3="http://schemas.microsoft.com/office/drawing/2016/5/9/chartex" xmlns:cx4="http://schemas.microsoft.com/office/drawing/2016/5/10/chartex" xmlns:cx5="http://schemas.microsoft.com/office/drawing/2016/5/11/chartex" xmlns:cx6="http://schemas.microsoft.com/office/drawing/2016/5/12/chartex" xmlns:cx7="http://schemas.microsoft.com/office/drawing/2016/5/13/chartex" xmlns:cx8="http://schemas.microsoft.com/office/drawing/2016/5/14/chartex" xmlns:mc="http://schemas.openxmlformats.org/markup-compatibility/2006" xmlns:aink="http://schemas.microsoft.com/office/drawing/2016/ink" xmlns:am3d="http://schemas.microsoft.com/office/drawing/2017/model3d" xmlns:o="urn:schemas-microsoft-com:office:office" xmlns:oel="http://schemas.microsoft.com/office/2019/extlst" xmlns:r="http://schemas.openxmlformats.org/officeDocument/2006/relationships" xmlns:m="http://schemas.openxmlformats.org/officeDocument/2006/math" xmlns:v="urn:schemas-microsoft-com:vml" xmlns:wp14="http://schemas.microsoft.com/office/word/2010/wordprocessingDrawing" xmlns:wp="http://schemas.openxmlformats.org/drawingml/2006/wordprocessingDrawing" xmlns:w10="urn:schemas-microsoft-com:office:word" xmlns:w="http://schemas.openxmlformats.org/wordprocessingml/2006/main" xmlns:w14="http://schemas.microsoft.com/office/word/2010/wordml" xmlns:w15="http://schemas.microsoft.com/office/word/2012/wordml" xmlns:w16cex="http://schemas.microsoft.com/office/word/2018/wordml/cex" xmlns:w16cid="http://schemas.microsoft.com/office/word/2016/wordml/cid" xmlns:w16="http://schemas.microsoft.com/office/word/2018/wordml" xmlns:w16sdtdh="http://schemas.microsoft.com/office/word/2020/wordml/sdtdatahash" xmlns:w16se="http://schemas.microsoft.com/office/word/2015/wordml/symex" xmlns:wpg="http://schemas.microsoft.com/office/word/2010/wordprocessingGroup" xmlns:wpi="http://schemas.microsoft.com/office/word/2010/wordprocessingInk" xmlns:wne="http://schemas.microsoft.com/office/word/2006/wordml" xmlns:wps="http://schemas.microsoft.com/office/word/2010/wordprocessingShape" mc:Ignorable="w14 w15 w16se w16cid w16 w16cex w16sdtdh wp14">
   <w:body>
     <w:p>
-      <w:r>
+      <w:pPr>
+        <w:rPr>
+          <w:b/>
+          <w:bCs/>
+          <w:sz w:val="28"/>
+          <w:szCs w:val="28"/>
+        </w:rPr>
+      </w:pPr>
+      <w:r>
+        <w:rPr>
+          <w:b/>
+          <w:bCs/>
+          <w:sz w:val="28"/>
+          <w:szCs w:val="28"/>
+        </w:rPr>
+        <w:t>PyCitySchool Analysis:</w:t>
+      </w:r>
+    </w:p>
+    <w:p>
+      <w:r>
+        <w:t>This analysis is based on the data provided in two CSV files for schools and students for the district. The data analysis is performed using Pandas and Jupyter Notebooks. Following are some summary points and conclusions that can be drawn from the analysis:</w:t>
+      </w:r>
+    </w:p>
+    <w:p>
+      <w:pPr>
+        <w:pStyle w:val="ListParagraph"/>
+        <w:numPr>
+          <w:ilvl w:val="0"/>
+          <w:numId w:val="3"/>
+        </w:numPr>
+      </w:pPr>
+      <w:r>
+        <w:t>Ttt</w:t>
+      </w:r>
+    </w:p>
+    <w:p>
+      <w:pPr>
+        <w:pStyle w:val="ListParagraph"/>
+        <w:numPr>
+          <w:ilvl w:val="0"/>
+          <w:numId w:val="3"/>
+        </w:numPr>
+      </w:pPr>
+      <w:r>
+        <w:t>ffff</w:t>
+      </w:r>
+    </w:p>
+    <w:p>
+      <w:pPr>
+        <w:pStyle w:val="ListParagraph"/>
+        <w:numPr>
+          <w:ilvl w:val="0"/>
+          <w:numId w:val="3"/>
+        </w:numPr>
+      </w:pPr>
+      <w:r>
+        <w:t>gghg</w:t>
+      </w:r>
+    </w:p>
+    <w:p>
+      <w:r>
+        <w:t>The above conclusions are induced based on the detailed analysis of different summaries of datasets which are explained in the subsequent sections of the report.</w:t>
+      </w:r>
+    </w:p>
+    <w:p/>
+    <w:p>
+      <w:pPr>
+        <w:rPr>
+          <w:b/>
+          <w:bCs/>
+          <w:sz w:val="24"/>
+          <w:szCs w:val="24"/>
+        </w:rPr>
+      </w:pPr>
+      <w:r>
+        <w:rPr>
+          <w:b/>
+          <w:bCs/>
+          <w:sz w:val="24"/>
+          <w:szCs w:val="24"/>
+        </w:rPr>
         <w:t>District Summary:</w:t>
       </w:r>
     </w:p>
@@ -181,27 +261,343 @@
       </w:r>
     </w:p>
     <w:p/>
-    <w:p>
-      <w:r>
-        <w:br w:type="page"/>
-      </w:r>
-    </w:p>
-    <w:p>
+    <w:p/>
+    <w:p>
+      <w:pPr>
+        <w:rPr>
+          <w:b/>
+          <w:bCs/>
+          <w:sz w:val="24"/>
+          <w:szCs w:val="24"/>
+        </w:rPr>
+      </w:pPr>
+      <w:r>
+        <w:rPr>
+          <w:b/>
+          <w:bCs/>
+          <w:sz w:val="24"/>
+          <w:szCs w:val="24"/>
+        </w:rPr>
+        <w:t>School Summary:</w:t>
+      </w:r>
+    </w:p>
+    <w:p>
+      <w:pPr>
+        <w:pStyle w:val="ListParagraph"/>
+        <w:numPr>
+          <w:ilvl w:val="0"/>
+          <w:numId w:val="1"/>
+        </w:numPr>
+      </w:pPr>
+      <w:r>
+        <w:t>Charter schools have lesser number of students ranging between 427 to 2283 students for eight schools in the district</w:t>
+      </w:r>
+      <w:r>
+        <w:t>.</w:t>
+      </w:r>
+    </w:p>
+    <w:p>
+      <w:pPr>
+        <w:pStyle w:val="ListParagraph"/>
+        <w:numPr>
+          <w:ilvl w:val="0"/>
+          <w:numId w:val="1"/>
+        </w:numPr>
+      </w:pPr>
+      <w:r>
+        <w:t>District</w:t>
+      </w:r>
+      <w:r>
+        <w:t xml:space="preserve"> schools have </w:t>
+      </w:r>
+      <w:r>
+        <w:t>greater</w:t>
+      </w:r>
+      <w:r>
+        <w:t xml:space="preserve"> number of students ranging between </w:t>
+      </w:r>
+      <w:r>
+        <w:t>2739</w:t>
+      </w:r>
+      <w:r>
+        <w:t xml:space="preserve"> to </w:t>
+      </w:r>
+      <w:r>
+        <w:t>4976 students</w:t>
+      </w:r>
+      <w:r>
+        <w:t xml:space="preserve"> for </w:t>
+      </w:r>
+      <w:r>
+        <w:t xml:space="preserve">seven </w:t>
+      </w:r>
+      <w:r>
+        <w:t>schools</w:t>
+      </w:r>
+      <w:r>
+        <w:t xml:space="preserve"> in the district</w:t>
+      </w:r>
+      <w:r>
+        <w:t>.</w:t>
+      </w:r>
+    </w:p>
+    <w:p>
+      <w:pPr>
+        <w:pStyle w:val="ListParagraph"/>
+        <w:numPr>
+          <w:ilvl w:val="0"/>
+          <w:numId w:val="1"/>
+        </w:numPr>
+      </w:pPr>
+      <w:r>
+        <w:t>The total budget for Charter schools is lower ranging between $0.25 to $1.32 million</w:t>
+      </w:r>
+      <w:r>
+        <w:t>.</w:t>
+      </w:r>
+    </w:p>
+    <w:p>
+      <w:pPr>
+        <w:pStyle w:val="ListParagraph"/>
+        <w:numPr>
+          <w:ilvl w:val="0"/>
+          <w:numId w:val="1"/>
+        </w:numPr>
+      </w:pPr>
+      <w:r>
+        <w:t xml:space="preserve">The total budget for </w:t>
+      </w:r>
+      <w:r>
+        <w:t>District</w:t>
+      </w:r>
+      <w:r>
+        <w:t xml:space="preserve"> schools is </w:t>
+      </w:r>
+      <w:r>
+        <w:t>higher</w:t>
+      </w:r>
+      <w:r>
+        <w:t xml:space="preserve"> ranging between $</w:t>
+      </w:r>
+      <w:r>
+        <w:t>1.76</w:t>
+      </w:r>
+      <w:r>
+        <w:t xml:space="preserve"> to $</w:t>
+      </w:r>
+      <w:r>
+        <w:t>3.12</w:t>
+      </w:r>
+      <w:r>
+        <w:t xml:space="preserve"> million</w:t>
+      </w:r>
+      <w:r>
+        <w:t>.</w:t>
+      </w:r>
+    </w:p>
+    <w:p>
+      <w:pPr>
+        <w:pStyle w:val="ListParagraph"/>
+        <w:numPr>
+          <w:ilvl w:val="0"/>
+          <w:numId w:val="1"/>
+        </w:numPr>
+      </w:pPr>
+      <w:r>
+        <w:t xml:space="preserve">The budget per student </w:t>
+      </w:r>
+      <w:r>
+        <w:t>for Charter schools ranges between $578 to $638 per student</w:t>
+      </w:r>
+      <w:r>
+        <w:t>.</w:t>
+      </w:r>
+    </w:p>
+    <w:p>
+      <w:pPr>
+        <w:pStyle w:val="ListParagraph"/>
+        <w:numPr>
+          <w:ilvl w:val="0"/>
+          <w:numId w:val="1"/>
+        </w:numPr>
+      </w:pPr>
+      <w:r>
+        <w:t xml:space="preserve">The budget per student for </w:t>
+      </w:r>
+      <w:r>
+        <w:t>District</w:t>
+      </w:r>
+      <w:r>
+        <w:t xml:space="preserve"> schools ranges between $</w:t>
+      </w:r>
+      <w:r>
+        <w:t>628</w:t>
+      </w:r>
+      <w:r>
+        <w:t xml:space="preserve"> to $6</w:t>
+      </w:r>
+      <w:r>
+        <w:t>55</w:t>
+      </w:r>
+      <w:r>
+        <w:t xml:space="preserve"> per student</w:t>
+      </w:r>
+      <w:r>
+        <w:t>.</w:t>
+      </w:r>
+    </w:p>
+    <w:p>
+      <w:pPr>
+        <w:pStyle w:val="ListParagraph"/>
+        <w:numPr>
+          <w:ilvl w:val="0"/>
+          <w:numId w:val="1"/>
+        </w:numPr>
+      </w:pPr>
+      <w:r>
+        <w:t>The total budget for schools is usually higher for the schools with more students</w:t>
+      </w:r>
+      <w:r>
+        <w:t xml:space="preserve"> (which is true for most District schools)</w:t>
+      </w:r>
+      <w:r>
+        <w:t xml:space="preserve">. However, the budget per student does not follow the same trend for </w:t>
+      </w:r>
       <w:r>
         <w:lastRenderedPageBreak/>
-        <w:t>School Summary:</w:t>
-      </w:r>
-    </w:p>
-    <w:p>
-      <w:pPr>
-        <w:pStyle w:val="ListParagraph"/>
-        <w:numPr>
-          <w:ilvl w:val="0"/>
-          <w:numId w:val="1"/>
-        </w:numPr>
-      </w:pPr>
-      <w:r>
-        <w:t>Charter schools have lesser number of students ranging between 427 to 2283 students for eight schools in the district</w:t>
+        <w:t>all schools. There are some Charter schools with lesser students but have a higher budget resulting in higher per student budget.</w:t>
+      </w:r>
+    </w:p>
+    <w:p>
+      <w:pPr>
+        <w:pStyle w:val="ListParagraph"/>
+        <w:numPr>
+          <w:ilvl w:val="0"/>
+          <w:numId w:val="1"/>
+        </w:numPr>
+      </w:pPr>
+      <w:r>
+        <w:t>The students enrolled in Charter schools have higher math scores on average (83) compared to the students enrolled in District schools (76-77).</w:t>
+      </w:r>
+      <w:r>
+        <w:t xml:space="preserve"> The percentage of students passing maths by getting a score of 70 or higher is also higher in Charter schools (92%-94%) as compared to District schools (65%-68%).</w:t>
+      </w:r>
+      <w:r>
+        <w:t xml:space="preserve"> </w:t>
+      </w:r>
+    </w:p>
+    <w:p>
+      <w:pPr>
+        <w:pStyle w:val="ListParagraph"/>
+        <w:numPr>
+          <w:ilvl w:val="0"/>
+          <w:numId w:val="1"/>
+        </w:numPr>
+      </w:pPr>
+      <w:r>
+        <w:t xml:space="preserve">The students enrolled in Charter schools have higher </w:t>
+      </w:r>
+      <w:r>
+        <w:t>reading</w:t>
+      </w:r>
+      <w:r>
+        <w:t xml:space="preserve"> scores on average (83</w:t>
+      </w:r>
+      <w:r>
+        <w:t>-84</w:t>
+      </w:r>
+      <w:r>
+        <w:t>) compared to the students enrolled in District schools (</w:t>
+      </w:r>
+      <w:r>
+        <w:t>80-81</w:t>
+      </w:r>
+      <w:r>
+        <w:t>).</w:t>
+      </w:r>
+      <w:r>
+        <w:t xml:space="preserve"> </w:t>
+      </w:r>
+      <w:r>
+        <w:t xml:space="preserve">The percentage of students passing </w:t>
+      </w:r>
+      <w:r>
+        <w:t>reading</w:t>
+      </w:r>
+      <w:r>
+        <w:t xml:space="preserve"> by getting a score of 70 or higher is also higher in Charter schools (9</w:t>
+      </w:r>
+      <w:r>
+        <w:t>5</w:t>
+      </w:r>
+      <w:r>
+        <w:t>%-9</w:t>
+      </w:r>
+      <w:r>
+        <w:t>7</w:t>
+      </w:r>
+      <w:r>
+        <w:t>%) as compared to District schools</w:t>
+      </w:r>
+      <w:r>
+        <w:t xml:space="preserve"> </w:t>
+      </w:r>
+      <w:r>
+        <w:t>(</w:t>
+      </w:r>
+      <w:r>
+        <w:t>79</w:t>
+      </w:r>
+      <w:r>
+        <w:t>%-8</w:t>
+      </w:r>
+      <w:r>
+        <w:t>2</w:t>
+      </w:r>
+      <w:r>
+        <w:t>%).</w:t>
+      </w:r>
+    </w:p>
+    <w:p>
+      <w:pPr>
+        <w:pStyle w:val="ListParagraph"/>
+        <w:numPr>
+          <w:ilvl w:val="0"/>
+          <w:numId w:val="1"/>
+        </w:numPr>
+      </w:pPr>
+      <w:r>
+        <w:t>The overall passing rate (students passing both maths and reading) is also</w:t>
+      </w:r>
+      <w:r>
+        <w:t xml:space="preserve"> higher</w:t>
+      </w:r>
+      <w:r>
+        <w:t xml:space="preserve"> </w:t>
+      </w:r>
+      <w:r>
+        <w:t xml:space="preserve">in Charter schools </w:t>
+      </w:r>
+      <w:r>
+        <w:t xml:space="preserve">(89%-91%) </w:t>
+      </w:r>
+      <w:r>
+        <w:t>relative to District schools</w:t>
+      </w:r>
+      <w:r>
+        <w:t xml:space="preserve"> (</w:t>
+      </w:r>
+      <w:r>
+        <w:t>52</w:t>
+      </w:r>
+      <w:r>
+        <w:t>%-</w:t>
+      </w:r>
+      <w:r>
+        <w:t>54</w:t>
+      </w:r>
+      <w:r>
+        <w:t>%)</w:t>
       </w:r>
       <w:r>
         <w:t>.</w:t>
@@ -216,288 +612,39 @@
         </w:numPr>
       </w:pPr>
       <w:r>
-        <w:t>District</w:t>
-      </w:r>
-      <w:r>
-        <w:t xml:space="preserve"> schools have </w:t>
-      </w:r>
-      <w:r>
-        <w:t>greater</w:t>
-      </w:r>
-      <w:r>
-        <w:t xml:space="preserve"> number of students ranging between </w:t>
-      </w:r>
-      <w:r>
-        <w:t>2739</w:t>
-      </w:r>
-      <w:r>
-        <w:t xml:space="preserve"> to </w:t>
-      </w:r>
-      <w:r>
-        <w:t>4976 students</w:t>
-      </w:r>
-      <w:r>
-        <w:t xml:space="preserve"> for </w:t>
-      </w:r>
-      <w:r>
-        <w:t xml:space="preserve">seven </w:t>
-      </w:r>
-      <w:r>
-        <w:t>schools</w:t>
-      </w:r>
-      <w:r>
-        <w:t xml:space="preserve"> in the district</w:t>
+        <w:t>The students enrolled in Charter schools outperform the students enrolled in District schools in both maths and reading by getting higher average scores as well as higher passing percentages. The overall passing rate is also substantially higher for Charter school students.</w:t>
+      </w:r>
+    </w:p>
+    <w:p>
+      <w:pPr>
+        <w:pStyle w:val="ListParagraph"/>
+        <w:numPr>
+          <w:ilvl w:val="0"/>
+          <w:numId w:val="1"/>
+        </w:numPr>
+      </w:pPr>
+      <w:r>
+        <w:t>The passing rates are usually higher for reading (79%-97%) as compared to maths</w:t>
+      </w:r>
+      <w:r>
+        <w:t xml:space="preserve"> (</w:t>
+      </w:r>
+      <w:r>
+        <w:t>65</w:t>
+      </w:r>
+      <w:r>
+        <w:t>%-</w:t>
+      </w:r>
+      <w:r>
+        <w:t>94</w:t>
+      </w:r>
+      <w:r>
+        <w:t>%)</w:t>
       </w:r>
       <w:r>
         <w:t>.</w:t>
       </w:r>
     </w:p>
-    <w:p>
-      <w:pPr>
-        <w:pStyle w:val="ListParagraph"/>
-        <w:numPr>
-          <w:ilvl w:val="0"/>
-          <w:numId w:val="1"/>
-        </w:numPr>
-      </w:pPr>
-      <w:r>
-        <w:t>The total budget for Charter schools is lower ranging between $0.25 to $1.32 million</w:t>
-      </w:r>
-      <w:r>
-        <w:t>.</w:t>
-      </w:r>
-    </w:p>
-    <w:p>
-      <w:pPr>
-        <w:pStyle w:val="ListParagraph"/>
-        <w:numPr>
-          <w:ilvl w:val="0"/>
-          <w:numId w:val="1"/>
-        </w:numPr>
-      </w:pPr>
-      <w:r>
-        <w:t xml:space="preserve">The total budget for </w:t>
-      </w:r>
-      <w:r>
-        <w:t>District</w:t>
-      </w:r>
-      <w:r>
-        <w:t xml:space="preserve"> schools is </w:t>
-      </w:r>
-      <w:r>
-        <w:t>higher</w:t>
-      </w:r>
-      <w:r>
-        <w:t xml:space="preserve"> ranging between $</w:t>
-      </w:r>
-      <w:r>
-        <w:t>1.76</w:t>
-      </w:r>
-      <w:r>
-        <w:t xml:space="preserve"> to $</w:t>
-      </w:r>
-      <w:r>
-        <w:t>3.12</w:t>
-      </w:r>
-      <w:r>
-        <w:t xml:space="preserve"> million</w:t>
-      </w:r>
-      <w:r>
-        <w:t>.</w:t>
-      </w:r>
-    </w:p>
-    <w:p>
-      <w:pPr>
-        <w:pStyle w:val="ListParagraph"/>
-        <w:numPr>
-          <w:ilvl w:val="0"/>
-          <w:numId w:val="1"/>
-        </w:numPr>
-      </w:pPr>
-      <w:r>
-        <w:t xml:space="preserve">The budget per student </w:t>
-      </w:r>
-      <w:r>
-        <w:t>for Charter schools ranges between $578 to $638 per student</w:t>
-      </w:r>
-      <w:r>
-        <w:t>.</w:t>
-      </w:r>
-    </w:p>
-    <w:p>
-      <w:pPr>
-        <w:pStyle w:val="ListParagraph"/>
-        <w:numPr>
-          <w:ilvl w:val="0"/>
-          <w:numId w:val="1"/>
-        </w:numPr>
-      </w:pPr>
-      <w:r>
-        <w:t xml:space="preserve">The budget per student for </w:t>
-      </w:r>
-      <w:r>
-        <w:t>District</w:t>
-      </w:r>
-      <w:r>
-        <w:t xml:space="preserve"> schools ranges between $</w:t>
-      </w:r>
-      <w:r>
-        <w:t>628</w:t>
-      </w:r>
-      <w:r>
-        <w:t xml:space="preserve"> to $6</w:t>
-      </w:r>
-      <w:r>
-        <w:t>55</w:t>
-      </w:r>
-      <w:r>
-        <w:t xml:space="preserve"> per student</w:t>
-      </w:r>
-      <w:r>
-        <w:t>.</w:t>
-      </w:r>
-    </w:p>
-    <w:p>
-      <w:pPr>
-        <w:pStyle w:val="ListParagraph"/>
-        <w:numPr>
-          <w:ilvl w:val="0"/>
-          <w:numId w:val="1"/>
-        </w:numPr>
-      </w:pPr>
-      <w:r>
-        <w:t>The total budget for schools is usually higher for the schools with more students</w:t>
-      </w:r>
-      <w:r>
-        <w:t xml:space="preserve"> (which is true for most District schools)</w:t>
-      </w:r>
-      <w:r>
-        <w:t>. However, the budget per student does not follow the same trend for all schools. There are some Charter schools with lesser students but have a higher budget resulting in higher per student budget.</w:t>
-      </w:r>
-    </w:p>
-    <w:p>
-      <w:pPr>
-        <w:pStyle w:val="ListParagraph"/>
-        <w:numPr>
-          <w:ilvl w:val="0"/>
-          <w:numId w:val="1"/>
-        </w:numPr>
-      </w:pPr>
-      <w:r>
-        <w:t>The students enrolled in Charter schools have higher math scores on average (83) compared to the students enrolled in District schools (76-77).</w:t>
-      </w:r>
-      <w:r>
-        <w:t xml:space="preserve"> The percentage of students passing maths by getting a score of 70 or higher is also higher in Charter schools (92%-94%) as compared to District schools (65%-68%).</w:t>
-      </w:r>
-      <w:r>
-        <w:t xml:space="preserve"> </w:t>
-      </w:r>
-    </w:p>
-    <w:p>
-      <w:pPr>
-        <w:pStyle w:val="ListParagraph"/>
-        <w:numPr>
-          <w:ilvl w:val="0"/>
-          <w:numId w:val="1"/>
-        </w:numPr>
-      </w:pPr>
-      <w:r>
-        <w:t>The students enrolled in Charter schools have higher math scores on average (83</w:t>
-      </w:r>
-      <w:r>
-        <w:t>-84</w:t>
-      </w:r>
-      <w:r>
-        <w:t>) compared to the students enrolled in District schools (</w:t>
-      </w:r>
-      <w:r>
-        <w:t>80-81</w:t>
-      </w:r>
-      <w:r>
-        <w:t>).</w:t>
-      </w:r>
-      <w:r>
-        <w:t xml:space="preserve"> </w:t>
-      </w:r>
-      <w:r>
-        <w:t xml:space="preserve">The percentage of students passing </w:t>
-      </w:r>
-      <w:r>
-        <w:t>reading</w:t>
-      </w:r>
-      <w:r>
-        <w:t xml:space="preserve"> by getting a score of 70 or higher is also higher in Charter schools (9</w:t>
-      </w:r>
-      <w:r>
-        <w:t>5</w:t>
-      </w:r>
-      <w:r>
-        <w:t>%-9</w:t>
-      </w:r>
-      <w:r>
-        <w:t>7</w:t>
-      </w:r>
-      <w:r>
-        <w:t>%) as compared to District schools</w:t>
-      </w:r>
-      <w:r>
-        <w:t xml:space="preserve"> </w:t>
-      </w:r>
-      <w:r>
-        <w:t>(</w:t>
-      </w:r>
-      <w:r>
-        <w:t>79</w:t>
-      </w:r>
-      <w:r>
-        <w:t>%-8</w:t>
-      </w:r>
-      <w:r>
-        <w:t>2</w:t>
-      </w:r>
-      <w:r>
-        <w:t>%).</w:t>
-      </w:r>
-    </w:p>
-    <w:p>
-      <w:pPr>
-        <w:pStyle w:val="ListParagraph"/>
-        <w:numPr>
-          <w:ilvl w:val="0"/>
-          <w:numId w:val="1"/>
-        </w:numPr>
-      </w:pPr>
-      <w:r>
-        <w:t>The overall passing rate (students passing both maths and reading) is also</w:t>
-      </w:r>
-      <w:r>
-        <w:t xml:space="preserve"> higher </w:t>
-      </w:r>
-      <w:r>
-        <w:t xml:space="preserve">(89%-91%) </w:t>
-      </w:r>
-      <w:r>
-        <w:t>in Charter schools relative to District schools</w:t>
-      </w:r>
-      <w:r>
-        <w:t xml:space="preserve"> (</w:t>
-      </w:r>
-      <w:r>
-        <w:t>52</w:t>
-      </w:r>
-      <w:r>
-        <w:t>%-</w:t>
-      </w:r>
-      <w:r>
-        <w:t>54</w:t>
-      </w:r>
-      <w:r>
-        <w:t>%)</w:t>
-      </w:r>
-      <w:r>
-        <w:t>.</w:t>
-      </w:r>
-    </w:p>
     <w:p/>
     <w:p>
       <w:r>
@@ -505,10 +652,125 @@
           <w:noProof/>
         </w:rPr>
         <w:drawing>
-          <wp:inline distT="0" distB="0" distL="0" distR="0" wp14:anchorId="664D7605" wp14:editId="439A8A0C">
-            <wp:extent cx="6512714" cy="2876843"/>
-            <wp:effectExtent l="0" t="0" r="2540" b="0"/>
-            <wp:docPr id="2" name="Picture 2"/>
+          <wp:inline distT="0" distB="0" distL="0" distR="0" wp14:anchorId="42AB232B" wp14:editId="3035CB01">
+            <wp:extent cx="6147582" cy="4702891"/>
+            <wp:effectExtent l="0" t="0" r="5715" b="2540"/>
+            <wp:docPr id="12" name="Picture 12"/>
+            <wp:cNvGraphicFramePr>
+              <a:graphicFrameLocks xmlns:a="http://schemas.openxmlformats.org/drawingml/2006/main" noChangeAspect="1"/>
+            </wp:cNvGraphicFramePr>
+            <a:graphic xmlns:a="http://schemas.openxmlformats.org/drawingml/2006/main">
+              <a:graphicData uri="http://schemas.openxmlformats.org/drawingml/2006/picture">
+                <pic:pic xmlns:pic="http://schemas.openxmlformats.org/drawingml/2006/picture">
+                  <pic:nvPicPr>
+                    <pic:cNvPr id="0" name="Picture 1"/>
+                    <pic:cNvPicPr>
+                      <a:picLocks noChangeAspect="1" noChangeArrowheads="1"/>
+                    </pic:cNvPicPr>
+                  </pic:nvPicPr>
+                  <pic:blipFill>
+                    <a:blip r:embed="rId6">
+                      <a:extLst>
+                        <a:ext uri="{28A0092B-C50C-407E-A947-70E740481C1C}">
+                          <a14:useLocalDpi xmlns:a14="http://schemas.microsoft.com/office/drawing/2010/main" val="0"/>
+                        </a:ext>
+                      </a:extLst>
+                    </a:blip>
+                    <a:srcRect/>
+                    <a:stretch>
+                      <a:fillRect/>
+                    </a:stretch>
+                  </pic:blipFill>
+                  <pic:spPr bwMode="auto">
+                    <a:xfrm>
+                      <a:off x="0" y="0"/>
+                      <a:ext cx="6163138" cy="4714792"/>
+                    </a:xfrm>
+                    <a:prstGeom prst="rect">
+                      <a:avLst/>
+                    </a:prstGeom>
+                    <a:noFill/>
+                    <a:ln>
+                      <a:noFill/>
+                    </a:ln>
+                  </pic:spPr>
+                </pic:pic>
+              </a:graphicData>
+            </a:graphic>
+          </wp:inline>
+        </w:drawing>
+      </w:r>
+    </w:p>
+    <w:p>
+      <w:pPr>
+        <w:rPr>
+          <w:b/>
+          <w:bCs/>
+          <w:sz w:val="24"/>
+          <w:szCs w:val="24"/>
+        </w:rPr>
+      </w:pPr>
+      <w:r>
+        <w:rPr>
+          <w:b/>
+          <w:bCs/>
+          <w:sz w:val="24"/>
+          <w:szCs w:val="24"/>
+        </w:rPr>
+        <w:lastRenderedPageBreak/>
+        <w:t>Highest Performing Schools (by % Overall Passing):</w:t>
+      </w:r>
+    </w:p>
+    <w:p>
+      <w:pPr>
+        <w:pStyle w:val="ListParagraph"/>
+        <w:numPr>
+          <w:ilvl w:val="0"/>
+          <w:numId w:val="1"/>
+        </w:numPr>
+      </w:pPr>
+      <w:r>
+        <w:t>All t</w:t>
+      </w:r>
+      <w:r>
+        <w:t xml:space="preserve">he </w:t>
+      </w:r>
+      <w:r>
+        <w:t>main</w:t>
+      </w:r>
+      <w:r>
+        <w:t xml:space="preserve"> 5 highest performing schools based on overall passing rate are Charter schools with over </w:t>
+      </w:r>
+      <w:r>
+        <w:t xml:space="preserve">about </w:t>
+      </w:r>
+      <w:r>
+        <w:t>90% students obtaining a score of 70 or higher in both maths and reading.</w:t>
+      </w:r>
+    </w:p>
+    <w:p>
+      <w:pPr>
+        <w:pStyle w:val="ListParagraph"/>
+        <w:numPr>
+          <w:ilvl w:val="0"/>
+          <w:numId w:val="1"/>
+        </w:numPr>
+      </w:pPr>
+      <w:r>
+        <w:t>The per student budget is not necessarily higher for the school with the best overall score. This might imply that the total spending per student might not have a direct impact on the performance of students.</w:t>
+      </w:r>
+    </w:p>
+    <w:p/>
+    <w:p>
+      <w:r>
+        <w:rPr>
+          <w:noProof/>
+        </w:rPr>
+        <w:drawing>
+          <wp:inline distT="0" distB="0" distL="0" distR="0" wp14:anchorId="2D797AA7" wp14:editId="24DE429A">
+            <wp:extent cx="6394273" cy="1969477"/>
+            <wp:effectExtent l="0" t="0" r="6985" b="0"/>
+            <wp:docPr id="4" name="Picture 4"/>
             <wp:cNvGraphicFramePr>
               <a:graphicFrameLocks xmlns:a="http://schemas.openxmlformats.org/drawingml/2006/main" noChangeAspect="1"/>
             </wp:cNvGraphicFramePr>
@@ -520,14 +782,14 @@
                     <pic:cNvPicPr/>
                   </pic:nvPicPr>
                   <pic:blipFill rotWithShape="1">
-                    <a:blip r:embed="rId6"/>
-                    <a:srcRect l="21065" t="17462" r="1764" b="21936"/>
+                    <a:blip r:embed="rId7"/>
+                    <a:srcRect l="21301" t="34925" r="2233" b="23206"/>
                     <a:stretch/>
                   </pic:blipFill>
                   <pic:spPr bwMode="auto">
                     <a:xfrm>
                       <a:off x="0" y="0"/>
-                      <a:ext cx="6628829" cy="2928134"/>
+                      <a:ext cx="6441121" cy="1983907"/>
                     </a:xfrm>
                     <a:prstGeom prst="rect">
                       <a:avLst/>
@@ -548,17 +810,129 @@
         </w:drawing>
       </w:r>
     </w:p>
+    <w:p/>
+    <w:p/>
+    <w:p>
+      <w:pPr>
+        <w:rPr>
+          <w:b/>
+          <w:bCs/>
+          <w:sz w:val="24"/>
+          <w:szCs w:val="24"/>
+        </w:rPr>
+      </w:pPr>
+      <w:r>
+        <w:rPr>
+          <w:b/>
+          <w:bCs/>
+          <w:sz w:val="24"/>
+          <w:szCs w:val="24"/>
+        </w:rPr>
+        <w:t>Bottom</w:t>
+      </w:r>
+      <w:r>
+        <w:rPr>
+          <w:b/>
+          <w:bCs/>
+          <w:sz w:val="24"/>
+          <w:szCs w:val="24"/>
+        </w:rPr>
+        <w:t xml:space="preserve"> Performing Schools (by % Overall Passing):</w:t>
+      </w:r>
+    </w:p>
+    <w:p>
+      <w:pPr>
+        <w:pStyle w:val="ListParagraph"/>
+        <w:numPr>
+          <w:ilvl w:val="0"/>
+          <w:numId w:val="1"/>
+        </w:numPr>
+      </w:pPr>
+      <w:r>
+        <w:t>All t</w:t>
+      </w:r>
+      <w:r>
+        <w:t xml:space="preserve">he </w:t>
+      </w:r>
+      <w:r>
+        <w:t xml:space="preserve">main </w:t>
+      </w:r>
+      <w:r>
+        <w:t xml:space="preserve">5 </w:t>
+      </w:r>
+      <w:r>
+        <w:t>bottom</w:t>
+      </w:r>
+      <w:r>
+        <w:t xml:space="preserve"> performing schools based on overall passing rate are </w:t>
+      </w:r>
+      <w:r>
+        <w:t>District</w:t>
+      </w:r>
+      <w:r>
+        <w:t xml:space="preserve"> schools with </w:t>
+      </w:r>
+      <w:r>
+        <w:t>less than</w:t>
+      </w:r>
+      <w:r>
+        <w:t xml:space="preserve"> </w:t>
+      </w:r>
+      <w:r>
+        <w:t>about 53</w:t>
+      </w:r>
+      <w:r>
+        <w:t>% students obtaining a score of 70 or higher in both maths and reading.</w:t>
+      </w:r>
+    </w:p>
+    <w:p>
+      <w:pPr>
+        <w:pStyle w:val="ListParagraph"/>
+        <w:numPr>
+          <w:ilvl w:val="0"/>
+          <w:numId w:val="1"/>
+        </w:numPr>
+      </w:pPr>
+      <w:r>
+        <w:t xml:space="preserve">The per student budget is </w:t>
+      </w:r>
+      <w:r>
+        <w:t>relatively</w:t>
+      </w:r>
+      <w:r>
+        <w:t xml:space="preserve"> higher for the school with the </w:t>
+      </w:r>
+      <w:r>
+        <w:t>worst</w:t>
+      </w:r>
+      <w:r>
+        <w:t xml:space="preserve"> overall score</w:t>
+      </w:r>
+      <w:r>
+        <w:t>s</w:t>
+      </w:r>
+      <w:r>
+        <w:t>. This might imply that the total spending per student might not have a direct impact on the performance of students</w:t>
+      </w:r>
+      <w:r>
+        <w:t>.</w:t>
+      </w:r>
+    </w:p>
+    <w:p>
+      <w:pPr>
+        <w:pStyle w:val="ListParagraph"/>
+      </w:pPr>
+    </w:p>
     <w:p>
       <w:r>
         <w:rPr>
           <w:noProof/>
         </w:rPr>
-        <w:lastRenderedPageBreak/>
         <w:drawing>
-          <wp:inline distT="0" distB="0" distL="0" distR="0" wp14:anchorId="19927D85" wp14:editId="5AB29580">
-            <wp:extent cx="6520375" cy="2130321"/>
-            <wp:effectExtent l="0" t="0" r="0" b="3810"/>
-            <wp:docPr id="3" name="Picture 3"/>
+          <wp:inline distT="0" distB="0" distL="0" distR="0" wp14:anchorId="3AA879D3" wp14:editId="51659F81">
+            <wp:extent cx="6712004" cy="2046850"/>
+            <wp:effectExtent l="0" t="0" r="0" b="0"/>
+            <wp:docPr id="5" name="Picture 5"/>
             <wp:cNvGraphicFramePr>
               <a:graphicFrameLocks xmlns:a="http://schemas.openxmlformats.org/drawingml/2006/main" noChangeAspect="1"/>
             </wp:cNvGraphicFramePr>
@@ -570,14 +944,14 @@
                     <pic:cNvPicPr/>
                   </pic:nvPicPr>
                   <pic:blipFill rotWithShape="1">
-                    <a:blip r:embed="rId7"/>
-                    <a:srcRect l="20947" t="16200" r="1534" b="38775"/>
+                    <a:blip r:embed="rId8"/>
+                    <a:srcRect l="21420" t="27351" r="2130" b="31202"/>
                     <a:stretch/>
                   </pic:blipFill>
                   <pic:spPr bwMode="auto">
                     <a:xfrm>
                       <a:off x="0" y="0"/>
-                      <a:ext cx="6564580" cy="2144764"/>
+                      <a:ext cx="6773503" cy="2065604"/>
                     </a:xfrm>
                     <a:prstGeom prst="rect">
                       <a:avLst/>
@@ -598,6 +972,884 @@
         </w:drawing>
       </w:r>
     </w:p>
+    <w:p/>
+    <w:p>
+      <w:pPr>
+        <w:rPr>
+          <w:b/>
+          <w:bCs/>
+          <w:sz w:val="24"/>
+          <w:szCs w:val="24"/>
+        </w:rPr>
+      </w:pPr>
+      <w:r>
+        <w:rPr>
+          <w:b/>
+          <w:bCs/>
+          <w:sz w:val="24"/>
+          <w:szCs w:val="24"/>
+        </w:rPr>
+        <w:lastRenderedPageBreak/>
+        <w:t>Math Scores by Grade:</w:t>
+      </w:r>
+    </w:p>
+    <w:p>
+      <w:pPr>
+        <w:pStyle w:val="ListParagraph"/>
+        <w:numPr>
+          <w:ilvl w:val="0"/>
+          <w:numId w:val="1"/>
+        </w:numPr>
+      </w:pPr>
+      <w:r>
+        <w:t>Math scores for 9</w:t>
+      </w:r>
+      <w:r>
+        <w:rPr>
+          <w:vertAlign w:val="superscript"/>
+        </w:rPr>
+        <w:t>th</w:t>
+      </w:r>
+      <w:r>
+        <w:t xml:space="preserve"> graders range between 76.40 to 83.79</w:t>
+      </w:r>
+    </w:p>
+    <w:p>
+      <w:pPr>
+        <w:pStyle w:val="ListParagraph"/>
+        <w:numPr>
+          <w:ilvl w:val="0"/>
+          <w:numId w:val="1"/>
+        </w:numPr>
+      </w:pPr>
+      <w:r>
+        <w:t xml:space="preserve">Math scores for </w:t>
+      </w:r>
+      <w:r>
+        <w:t>10</w:t>
+      </w:r>
+      <w:r>
+        <w:rPr>
+          <w:vertAlign w:val="superscript"/>
+        </w:rPr>
+        <w:t>th</w:t>
+      </w:r>
+      <w:r>
+        <w:t xml:space="preserve"> graders range between 7</w:t>
+      </w:r>
+      <w:r>
+        <w:t>5.91</w:t>
+      </w:r>
+      <w:r>
+        <w:t xml:space="preserve"> to 8</w:t>
+      </w:r>
+      <w:r>
+        <w:t>4.23</w:t>
+      </w:r>
+    </w:p>
+    <w:p>
+      <w:pPr>
+        <w:pStyle w:val="ListParagraph"/>
+        <w:numPr>
+          <w:ilvl w:val="0"/>
+          <w:numId w:val="1"/>
+        </w:numPr>
+      </w:pPr>
+      <w:r>
+        <w:t>Math scores for</w:t>
+      </w:r>
+      <w:r>
+        <w:t xml:space="preserve"> 11</w:t>
+      </w:r>
+      <w:r>
+        <w:rPr>
+          <w:vertAlign w:val="superscript"/>
+        </w:rPr>
+        <w:t>th</w:t>
+      </w:r>
+      <w:r>
+        <w:t xml:space="preserve"> graders range between 76.</w:t>
+      </w:r>
+      <w:r>
+        <w:t>40</w:t>
+      </w:r>
+      <w:r>
+        <w:t xml:space="preserve"> to 8</w:t>
+      </w:r>
+      <w:r>
+        <w:t>5.00</w:t>
+      </w:r>
+    </w:p>
+    <w:p>
+      <w:pPr>
+        <w:pStyle w:val="ListParagraph"/>
+        <w:numPr>
+          <w:ilvl w:val="0"/>
+          <w:numId w:val="1"/>
+        </w:numPr>
+      </w:pPr>
+      <w:r>
+        <w:t xml:space="preserve">Math scores for </w:t>
+      </w:r>
+      <w:r>
+        <w:t>12</w:t>
+      </w:r>
+      <w:r>
+        <w:rPr>
+          <w:vertAlign w:val="superscript"/>
+        </w:rPr>
+        <w:t>th</w:t>
+      </w:r>
+      <w:r>
+        <w:t xml:space="preserve"> graders range between 76.</w:t>
+      </w:r>
+      <w:r>
+        <w:t>18</w:t>
+      </w:r>
+      <w:r>
+        <w:t xml:space="preserve"> to 8</w:t>
+      </w:r>
+      <w:r>
+        <w:t>4.12</w:t>
+      </w:r>
+    </w:p>
+    <w:p>
+      <w:pPr>
+        <w:pStyle w:val="ListParagraph"/>
+        <w:numPr>
+          <w:ilvl w:val="0"/>
+          <w:numId w:val="1"/>
+        </w:numPr>
+      </w:pPr>
+      <w:r>
+        <w:t>Overall, the students enrolled in all grades had similar performance in maths and have average grades in the same range between 7</w:t>
+      </w:r>
+      <w:r>
+        <w:t>6</w:t>
+      </w:r>
+      <w:r>
+        <w:t xml:space="preserve"> to 85</w:t>
+      </w:r>
+    </w:p>
+    <w:p>
+      <w:pPr>
+        <w:pStyle w:val="ListParagraph"/>
+      </w:pPr>
+    </w:p>
+    <w:p>
+      <w:r>
+        <w:rPr>
+          <w:noProof/>
+        </w:rPr>
+        <w:drawing>
+          <wp:inline distT="0" distB="0" distL="0" distR="0" wp14:anchorId="6BF2724A" wp14:editId="247060CA">
+            <wp:extent cx="3953022" cy="3516569"/>
+            <wp:effectExtent l="0" t="0" r="0" b="8255"/>
+            <wp:docPr id="6" name="Picture 6"/>
+            <wp:cNvGraphicFramePr>
+              <a:graphicFrameLocks xmlns:a="http://schemas.openxmlformats.org/drawingml/2006/main" noChangeAspect="1"/>
+            </wp:cNvGraphicFramePr>
+            <a:graphic xmlns:a="http://schemas.openxmlformats.org/drawingml/2006/main">
+              <a:graphicData uri="http://schemas.openxmlformats.org/drawingml/2006/picture">
+                <pic:pic xmlns:pic="http://schemas.openxmlformats.org/drawingml/2006/picture">
+                  <pic:nvPicPr>
+                    <pic:cNvPr id="1" name=""/>
+                    <pic:cNvPicPr/>
+                  </pic:nvPicPr>
+                  <pic:blipFill rotWithShape="1">
+                    <a:blip r:embed="rId9"/>
+                    <a:srcRect l="20946" t="16410" r="41537" b="24257"/>
+                    <a:stretch/>
+                  </pic:blipFill>
+                  <pic:spPr bwMode="auto">
+                    <a:xfrm>
+                      <a:off x="0" y="0"/>
+                      <a:ext cx="3959766" cy="3522568"/>
+                    </a:xfrm>
+                    <a:prstGeom prst="rect">
+                      <a:avLst/>
+                    </a:prstGeom>
+                    <a:ln>
+                      <a:noFill/>
+                    </a:ln>
+                    <a:extLst>
+                      <a:ext uri="{53640926-AAD7-44D8-BBD7-CCE9431645EC}">
+                        <a14:shadowObscured xmlns:a14="http://schemas.microsoft.com/office/drawing/2010/main"/>
+                      </a:ext>
+                    </a:extLst>
+                  </pic:spPr>
+                </pic:pic>
+              </a:graphicData>
+            </a:graphic>
+          </wp:inline>
+        </w:drawing>
+      </w:r>
+    </w:p>
+    <w:p/>
+    <w:p/>
+    <w:p>
+      <w:pPr>
+        <w:rPr>
+          <w:b/>
+          <w:bCs/>
+          <w:sz w:val="24"/>
+          <w:szCs w:val="24"/>
+        </w:rPr>
+      </w:pPr>
+      <w:r>
+        <w:rPr>
+          <w:b/>
+          <w:bCs/>
+          <w:sz w:val="24"/>
+          <w:szCs w:val="24"/>
+        </w:rPr>
+        <w:t>Reading</w:t>
+      </w:r>
+      <w:r>
+        <w:rPr>
+          <w:b/>
+          <w:bCs/>
+          <w:sz w:val="24"/>
+          <w:szCs w:val="24"/>
+        </w:rPr>
+        <w:t xml:space="preserve"> Scores by Grade:</w:t>
+      </w:r>
+    </w:p>
+    <w:p>
+      <w:pPr>
+        <w:pStyle w:val="ListParagraph"/>
+        <w:numPr>
+          <w:ilvl w:val="0"/>
+          <w:numId w:val="1"/>
+        </w:numPr>
+      </w:pPr>
+      <w:r>
+        <w:t>Reading</w:t>
+      </w:r>
+      <w:r>
+        <w:t xml:space="preserve"> scores for 9</w:t>
+      </w:r>
+      <w:r>
+        <w:rPr>
+          <w:vertAlign w:val="superscript"/>
+        </w:rPr>
+        <w:t>th</w:t>
+      </w:r>
+      <w:r>
+        <w:t xml:space="preserve"> graders range between </w:t>
+      </w:r>
+      <w:r>
+        <w:t>80.63</w:t>
+      </w:r>
+      <w:r>
+        <w:t xml:space="preserve"> to 8</w:t>
+      </w:r>
+      <w:r>
+        <w:t>4.12</w:t>
+      </w:r>
+    </w:p>
+    <w:p>
+      <w:pPr>
+        <w:pStyle w:val="ListParagraph"/>
+        <w:numPr>
+          <w:ilvl w:val="0"/>
+          <w:numId w:val="1"/>
+        </w:numPr>
+      </w:pPr>
+      <w:r>
+        <w:t>Reading</w:t>
+      </w:r>
+      <w:r>
+        <w:t xml:space="preserve"> scores for 10</w:t>
+      </w:r>
+      <w:r>
+        <w:rPr>
+          <w:vertAlign w:val="superscript"/>
+        </w:rPr>
+        <w:t>th</w:t>
+      </w:r>
+      <w:r>
+        <w:t xml:space="preserve"> graders range between </w:t>
+      </w:r>
+      <w:r>
+        <w:t>80</w:t>
+      </w:r>
+      <w:r>
+        <w:t>.</w:t>
+      </w:r>
+      <w:r>
+        <w:t>63</w:t>
+      </w:r>
+      <w:r>
+        <w:t xml:space="preserve"> to 84.2</w:t>
+      </w:r>
+      <w:r>
+        <w:t>5</w:t>
+      </w:r>
+    </w:p>
+    <w:p>
+      <w:pPr>
+        <w:pStyle w:val="ListParagraph"/>
+        <w:numPr>
+          <w:ilvl w:val="0"/>
+          <w:numId w:val="1"/>
+        </w:numPr>
+      </w:pPr>
+      <w:r>
+        <w:t>Reading</w:t>
+      </w:r>
+      <w:r>
+        <w:t xml:space="preserve"> scores for 11</w:t>
+      </w:r>
+      <w:r>
+        <w:rPr>
+          <w:vertAlign w:val="superscript"/>
+        </w:rPr>
+        <w:t>th</w:t>
+      </w:r>
+      <w:r>
+        <w:t xml:space="preserve"> graders range between </w:t>
+      </w:r>
+      <w:r>
+        <w:t>80.40</w:t>
+      </w:r>
+      <w:r>
+        <w:t xml:space="preserve"> to 8</w:t>
+      </w:r>
+      <w:r>
+        <w:t>4.37</w:t>
+      </w:r>
+    </w:p>
+    <w:p>
+      <w:pPr>
+        <w:pStyle w:val="ListParagraph"/>
+        <w:numPr>
+          <w:ilvl w:val="0"/>
+          <w:numId w:val="1"/>
+        </w:numPr>
+      </w:pPr>
+      <w:r>
+        <w:t>Reading</w:t>
+      </w:r>
+      <w:r>
+        <w:t xml:space="preserve"> scores for 12</w:t>
+      </w:r>
+      <w:r>
+        <w:rPr>
+          <w:vertAlign w:val="superscript"/>
+        </w:rPr>
+        <w:t>th</w:t>
+      </w:r>
+      <w:r>
+        <w:t xml:space="preserve"> graders range between </w:t>
+      </w:r>
+      <w:r>
+        <w:t>80.31</w:t>
+      </w:r>
+      <w:r>
+        <w:t xml:space="preserve"> to 84.</w:t>
+      </w:r>
+      <w:r>
+        <w:t>70</w:t>
+      </w:r>
+    </w:p>
+    <w:p>
+      <w:pPr>
+        <w:pStyle w:val="ListParagraph"/>
+        <w:numPr>
+          <w:ilvl w:val="0"/>
+          <w:numId w:val="1"/>
+        </w:numPr>
+      </w:pPr>
+      <w:r>
+        <w:t>Overall, the students enrolled in all grades had similar performance in</w:t>
+      </w:r>
+      <w:r>
+        <w:t xml:space="preserve"> reading</w:t>
+      </w:r>
+      <w:r>
+        <w:t xml:space="preserve"> and have average grades in the same range between </w:t>
+      </w:r>
+      <w:r>
+        <w:t>80</w:t>
+      </w:r>
+      <w:r>
+        <w:t xml:space="preserve"> to 8</w:t>
+      </w:r>
+      <w:r>
+        <w:t>5</w:t>
+      </w:r>
+    </w:p>
+    <w:p>
+      <w:r>
+        <w:rPr>
+          <w:noProof/>
+        </w:rPr>
+        <w:lastRenderedPageBreak/>
+        <w:drawing>
+          <wp:inline distT="0" distB="0" distL="0" distR="0" wp14:anchorId="1451AEBA" wp14:editId="19EA4E3E">
+            <wp:extent cx="3938954" cy="3490212"/>
+            <wp:effectExtent l="0" t="0" r="4445" b="0"/>
+            <wp:docPr id="7" name="Picture 7"/>
+            <wp:cNvGraphicFramePr>
+              <a:graphicFrameLocks xmlns:a="http://schemas.openxmlformats.org/drawingml/2006/main" noChangeAspect="1"/>
+            </wp:cNvGraphicFramePr>
+            <a:graphic xmlns:a="http://schemas.openxmlformats.org/drawingml/2006/main">
+              <a:graphicData uri="http://schemas.openxmlformats.org/drawingml/2006/picture">
+                <pic:pic xmlns:pic="http://schemas.openxmlformats.org/drawingml/2006/picture">
+                  <pic:nvPicPr>
+                    <pic:cNvPr id="1" name=""/>
+                    <pic:cNvPicPr/>
+                  </pic:nvPicPr>
+                  <pic:blipFill rotWithShape="1">
+                    <a:blip r:embed="rId10"/>
+                    <a:srcRect l="21302" t="16831" r="41294" b="24248"/>
+                    <a:stretch/>
+                  </pic:blipFill>
+                  <pic:spPr bwMode="auto">
+                    <a:xfrm>
+                      <a:off x="0" y="0"/>
+                      <a:ext cx="3967937" cy="3515893"/>
+                    </a:xfrm>
+                    <a:prstGeom prst="rect">
+                      <a:avLst/>
+                    </a:prstGeom>
+                    <a:ln>
+                      <a:noFill/>
+                    </a:ln>
+                    <a:extLst>
+                      <a:ext uri="{53640926-AAD7-44D8-BBD7-CCE9431645EC}">
+                        <a14:shadowObscured xmlns:a14="http://schemas.microsoft.com/office/drawing/2010/main"/>
+                      </a:ext>
+                    </a:extLst>
+                  </pic:spPr>
+                </pic:pic>
+              </a:graphicData>
+            </a:graphic>
+          </wp:inline>
+        </w:drawing>
+      </w:r>
+    </w:p>
+    <w:p/>
+    <w:p/>
+    <w:p>
+      <w:pPr>
+        <w:rPr>
+          <w:b/>
+          <w:bCs/>
+          <w:sz w:val="24"/>
+          <w:szCs w:val="24"/>
+        </w:rPr>
+      </w:pPr>
+      <w:r>
+        <w:rPr>
+          <w:b/>
+          <w:bCs/>
+          <w:sz w:val="24"/>
+          <w:szCs w:val="24"/>
+        </w:rPr>
+        <w:t>Scores by School Spending:</w:t>
+      </w:r>
+    </w:p>
+    <w:p>
+      <w:pPr>
+        <w:pStyle w:val="ListParagraph"/>
+        <w:numPr>
+          <w:ilvl w:val="0"/>
+          <w:numId w:val="1"/>
+        </w:numPr>
+      </w:pPr>
+      <w:r>
+        <w:t xml:space="preserve">The data in this summary illustrates that the average scores and passing rates are inversely proportional to the spending per student. </w:t>
+      </w:r>
+    </w:p>
+    <w:p>
+      <w:pPr>
+        <w:pStyle w:val="ListParagraph"/>
+        <w:numPr>
+          <w:ilvl w:val="0"/>
+          <w:numId w:val="1"/>
+        </w:numPr>
+      </w:pPr>
+      <w:r>
+        <w:t xml:space="preserve">Schools with lowest spending per student </w:t>
+      </w:r>
+      <w:r>
+        <w:t>(</w:t>
+      </w:r>
+      <w:r>
+        <w:t>less than $585</w:t>
+      </w:r>
+      <w:r>
+        <w:t>)</w:t>
+      </w:r>
+      <w:r>
+        <w:t xml:space="preserve"> had the best average maths and reading scores as well as the best overall passing rates including maths and reading</w:t>
+      </w:r>
+    </w:p>
+    <w:p>
+      <w:pPr>
+        <w:pStyle w:val="ListParagraph"/>
+        <w:numPr>
+          <w:ilvl w:val="0"/>
+          <w:numId w:val="1"/>
+        </w:numPr>
+      </w:pPr>
+      <w:r>
+        <w:t xml:space="preserve">Schools with </w:t>
+      </w:r>
+      <w:r>
+        <w:t>highest</w:t>
+      </w:r>
+      <w:r>
+        <w:t xml:space="preserve"> spending per student </w:t>
+      </w:r>
+      <w:r>
+        <w:t>between</w:t>
+      </w:r>
+      <w:r>
+        <w:t xml:space="preserve"> $</w:t>
+      </w:r>
+      <w:r>
+        <w:t>645-$680</w:t>
+      </w:r>
+      <w:r>
+        <w:t xml:space="preserve"> had the </w:t>
+      </w:r>
+      <w:r>
+        <w:t>lowest</w:t>
+      </w:r>
+      <w:r>
+        <w:t xml:space="preserve"> average maths and reading scores as well as the </w:t>
+      </w:r>
+      <w:r>
+        <w:t>lowest</w:t>
+      </w:r>
+      <w:r>
+        <w:t xml:space="preserve"> overall passing rates including maths and reading</w:t>
+      </w:r>
+    </w:p>
+    <w:p/>
+    <w:p>
+      <w:r>
+        <w:rPr>
+          <w:noProof/>
+        </w:rPr>
+        <w:drawing>
+          <wp:inline distT="0" distB="0" distL="0" distR="0" wp14:anchorId="2881C8EB" wp14:editId="0658E65A">
+            <wp:extent cx="6428854" cy="1146517"/>
+            <wp:effectExtent l="0" t="0" r="0" b="0"/>
+            <wp:docPr id="8" name="Picture 8"/>
+            <wp:cNvGraphicFramePr>
+              <a:graphicFrameLocks xmlns:a="http://schemas.openxmlformats.org/drawingml/2006/main" noChangeAspect="1"/>
+            </wp:cNvGraphicFramePr>
+            <a:graphic xmlns:a="http://schemas.openxmlformats.org/drawingml/2006/main">
+              <a:graphicData uri="http://schemas.openxmlformats.org/drawingml/2006/picture">
+                <pic:pic xmlns:pic="http://schemas.openxmlformats.org/drawingml/2006/picture">
+                  <pic:nvPicPr>
+                    <pic:cNvPr id="1" name=""/>
+                    <pic:cNvPicPr/>
+                  </pic:nvPicPr>
+                  <pic:blipFill rotWithShape="1">
+                    <a:blip r:embed="rId11"/>
+                    <a:srcRect l="20947" t="40815" r="6718" b="36252"/>
+                    <a:stretch/>
+                  </pic:blipFill>
+                  <pic:spPr bwMode="auto">
+                    <a:xfrm>
+                      <a:off x="0" y="0"/>
+                      <a:ext cx="6493907" cy="1158118"/>
+                    </a:xfrm>
+                    <a:prstGeom prst="rect">
+                      <a:avLst/>
+                    </a:prstGeom>
+                    <a:ln>
+                      <a:noFill/>
+                    </a:ln>
+                    <a:extLst>
+                      <a:ext uri="{53640926-AAD7-44D8-BBD7-CCE9431645EC}">
+                        <a14:shadowObscured xmlns:a14="http://schemas.microsoft.com/office/drawing/2010/main"/>
+                      </a:ext>
+                    </a:extLst>
+                  </pic:spPr>
+                </pic:pic>
+              </a:graphicData>
+            </a:graphic>
+          </wp:inline>
+        </w:drawing>
+      </w:r>
+    </w:p>
+    <w:p/>
+    <w:p/>
+    <w:p/>
+    <w:p>
+      <w:pPr>
+        <w:rPr>
+          <w:b/>
+          <w:bCs/>
+          <w:sz w:val="24"/>
+          <w:szCs w:val="24"/>
+        </w:rPr>
+      </w:pPr>
+      <w:r>
+        <w:rPr>
+          <w:b/>
+          <w:bCs/>
+          <w:sz w:val="24"/>
+          <w:szCs w:val="24"/>
+        </w:rPr>
+        <w:lastRenderedPageBreak/>
+        <w:t>Scores by School Size:</w:t>
+      </w:r>
+    </w:p>
+    <w:p>
+      <w:pPr>
+        <w:pStyle w:val="ListParagraph"/>
+        <w:numPr>
+          <w:ilvl w:val="0"/>
+          <w:numId w:val="1"/>
+        </w:numPr>
+      </w:pPr>
+      <w:r>
+        <w:t>Large</w:t>
+      </w:r>
+      <w:r>
+        <w:t>-size</w:t>
+      </w:r>
+      <w:r>
+        <w:t xml:space="preserve"> schools with students ranging between 2000 to 5000 had the lowest average scores for both maths and reading. Large</w:t>
+      </w:r>
+      <w:r>
+        <w:t>-sized</w:t>
+      </w:r>
+      <w:r>
+        <w:t xml:space="preserve"> schools also had</w:t>
+      </w:r>
+      <w:r>
+        <w:t xml:space="preserve"> the</w:t>
+      </w:r>
+      <w:r>
+        <w:t xml:space="preserve"> lowest overall passing rates as well as lowest passing rates for maths and reading.</w:t>
+      </w:r>
+    </w:p>
+    <w:p>
+      <w:pPr>
+        <w:pStyle w:val="ListParagraph"/>
+        <w:numPr>
+          <w:ilvl w:val="0"/>
+          <w:numId w:val="1"/>
+        </w:numPr>
+      </w:pPr>
+      <w:r>
+        <w:t>Small-sized schools (less than 1000 students) and medium sized schools (1000-2000 students) had almost similar performance which was better than large-sized schools.</w:t>
+      </w:r>
+    </w:p>
+    <w:p>
+      <w:pPr>
+        <w:pStyle w:val="ListParagraph"/>
+        <w:numPr>
+          <w:ilvl w:val="0"/>
+          <w:numId w:val="1"/>
+        </w:numPr>
+      </w:pPr>
+      <w:r>
+        <w:t>Small-sized schools had a very slightly higher average maths and reading score compared to medium-sized schools. Medium-sized schools had a very slightly higher passing rate for maths and reading as well as overall results. However, these differences are not substantial to draw a conclusion between small and medium sized schools. This does indicate that some students in small schools scored higher in both maths and reading driving the average scores to a higher number, however, the number of students scoring higher scores (70 or more) for small schools was slightly less compared to medium schools.</w:t>
+      </w:r>
+      <w:r>
+        <w:t xml:space="preserve"> T</w:t>
+      </w:r>
+      <w:r>
+        <w:t>he</w:t>
+      </w:r>
+      <w:r>
+        <w:t>se</w:t>
+      </w:r>
+      <w:r>
+        <w:t xml:space="preserve"> differences are not significant</w:t>
+      </w:r>
+      <w:r>
+        <w:t xml:space="preserve"> to draw a conclusive statement</w:t>
+      </w:r>
+      <w:r>
+        <w:t>.</w:t>
+      </w:r>
+    </w:p>
+    <w:p/>
+    <w:p>
+      <w:r>
+        <w:rPr>
+          <w:noProof/>
+        </w:rPr>
+        <w:drawing>
+          <wp:inline distT="0" distB="0" distL="0" distR="0" wp14:anchorId="24048F36" wp14:editId="7DB80C7D">
+            <wp:extent cx="6535228" cy="1041009"/>
+            <wp:effectExtent l="0" t="0" r="0" b="6985"/>
+            <wp:docPr id="10" name="Picture 10"/>
+            <wp:cNvGraphicFramePr>
+              <a:graphicFrameLocks xmlns:a="http://schemas.openxmlformats.org/drawingml/2006/main" noChangeAspect="1"/>
+            </wp:cNvGraphicFramePr>
+            <a:graphic xmlns:a="http://schemas.openxmlformats.org/drawingml/2006/main">
+              <a:graphicData uri="http://schemas.openxmlformats.org/drawingml/2006/picture">
+                <pic:pic xmlns:pic="http://schemas.openxmlformats.org/drawingml/2006/picture">
+                  <pic:nvPicPr>
+                    <pic:cNvPr id="1" name=""/>
+                    <pic:cNvPicPr/>
+                  </pic:nvPicPr>
+                  <pic:blipFill rotWithShape="1">
+                    <a:blip r:embed="rId12"/>
+                    <a:srcRect l="20946" t="30296" r="12173" b="50764"/>
+                    <a:stretch/>
+                  </pic:blipFill>
+                  <pic:spPr bwMode="auto">
+                    <a:xfrm>
+                      <a:off x="0" y="0"/>
+                      <a:ext cx="6590774" cy="1049857"/>
+                    </a:xfrm>
+                    <a:prstGeom prst="rect">
+                      <a:avLst/>
+                    </a:prstGeom>
+                    <a:ln>
+                      <a:noFill/>
+                    </a:ln>
+                    <a:extLst>
+                      <a:ext uri="{53640926-AAD7-44D8-BBD7-CCE9431645EC}">
+                        <a14:shadowObscured xmlns:a14="http://schemas.microsoft.com/office/drawing/2010/main"/>
+                      </a:ext>
+                    </a:extLst>
+                  </pic:spPr>
+                </pic:pic>
+              </a:graphicData>
+            </a:graphic>
+          </wp:inline>
+        </w:drawing>
+      </w:r>
+    </w:p>
+    <w:p/>
+    <w:p/>
+    <w:p>
+      <w:pPr>
+        <w:rPr>
+          <w:b/>
+          <w:bCs/>
+          <w:sz w:val="24"/>
+          <w:szCs w:val="24"/>
+        </w:rPr>
+      </w:pPr>
+      <w:r>
+        <w:rPr>
+          <w:b/>
+          <w:bCs/>
+          <w:sz w:val="24"/>
+          <w:szCs w:val="24"/>
+        </w:rPr>
+        <w:t>Scores by School Type:</w:t>
+      </w:r>
+    </w:p>
+    <w:p>
+      <w:pPr>
+        <w:pStyle w:val="ListParagraph"/>
+        <w:numPr>
+          <w:ilvl w:val="0"/>
+          <w:numId w:val="1"/>
+        </w:numPr>
+      </w:pPr>
+      <w:r>
+        <w:t xml:space="preserve">Students enrolled in Charter schools outperformed the students enrolled in District schools in all categories. They had higher average scores as well as </w:t>
+      </w:r>
+      <w:r>
+        <w:t xml:space="preserve">better </w:t>
+      </w:r>
+      <w:r>
+        <w:t>passing rates.</w:t>
+      </w:r>
+    </w:p>
+    <w:p>
+      <w:pPr>
+        <w:pStyle w:val="ListParagraph"/>
+        <w:numPr>
+          <w:ilvl w:val="0"/>
+          <w:numId w:val="1"/>
+        </w:numPr>
+      </w:pPr>
+      <w:r>
+        <w:t xml:space="preserve">Students in both Charter and District schools had </w:t>
+      </w:r>
+      <w:r>
+        <w:t>relatively better performance in reading as compared to maths</w:t>
+      </w:r>
+      <w:r>
+        <w:t xml:space="preserve"> especially in terms of the passing </w:t>
+      </w:r>
+      <w:r>
+        <w:t>rates.</w:t>
+      </w:r>
+    </w:p>
+    <w:p>
+      <w:pPr>
+        <w:pStyle w:val="ListParagraph"/>
+        <w:numPr>
+          <w:ilvl w:val="0"/>
+          <w:numId w:val="1"/>
+        </w:numPr>
+      </w:pPr>
+      <w:r>
+        <w:t xml:space="preserve">Overall passing rates for both Charter and District schools are lower than the passing rates in maths and reading. This indicates that </w:t>
+      </w:r>
+      <w:r>
+        <w:t>not all students getting a passing score in maths are getting the same for reading and vice versa.</w:t>
+      </w:r>
+    </w:p>
+    <w:p/>
+    <w:p>
+      <w:r>
+        <w:rPr>
+          <w:noProof/>
+        </w:rPr>
+        <w:drawing>
+          <wp:inline distT="0" distB="0" distL="0" distR="0" wp14:anchorId="79749D67" wp14:editId="57AC5CAE">
+            <wp:extent cx="6149671" cy="837028"/>
+            <wp:effectExtent l="0" t="0" r="3810" b="1270"/>
+            <wp:docPr id="11" name="Picture 11"/>
+            <wp:cNvGraphicFramePr>
+              <a:graphicFrameLocks xmlns:a="http://schemas.openxmlformats.org/drawingml/2006/main" noChangeAspect="1"/>
+            </wp:cNvGraphicFramePr>
+            <a:graphic xmlns:a="http://schemas.openxmlformats.org/drawingml/2006/main">
+              <a:graphicData uri="http://schemas.openxmlformats.org/drawingml/2006/picture">
+                <pic:pic xmlns:pic="http://schemas.openxmlformats.org/drawingml/2006/picture">
+                  <pic:nvPicPr>
+                    <pic:cNvPr id="1" name=""/>
+                    <pic:cNvPicPr/>
+                  </pic:nvPicPr>
+                  <pic:blipFill rotWithShape="1">
+                    <a:blip r:embed="rId13"/>
+                    <a:srcRect l="21183" t="50914" r="16211" b="33938"/>
+                    <a:stretch/>
+                  </pic:blipFill>
+                  <pic:spPr bwMode="auto">
+                    <a:xfrm>
+                      <a:off x="0" y="0"/>
+                      <a:ext cx="6209490" cy="845170"/>
+                    </a:xfrm>
+                    <a:prstGeom prst="rect">
+                      <a:avLst/>
+                    </a:prstGeom>
+                    <a:ln>
+                      <a:noFill/>
+                    </a:ln>
+                    <a:extLst>
+                      <a:ext uri="{53640926-AAD7-44D8-BBD7-CCE9431645EC}">
+                        <a14:shadowObscured xmlns:a14="http://schemas.microsoft.com/office/drawing/2010/main"/>
+                      </a:ext>
+                    </a:extLst>
+                  </pic:spPr>
+                </pic:pic>
+              </a:graphicData>
+            </a:graphic>
+          </wp:inline>
+        </w:drawing>
+      </w:r>
+    </w:p>
+    <w:p/>
     <w:sectPr>
       <w:pgSz w:w="12240" w:h="15840"/>
       <w:pgMar w:top="1440" w:right="1440" w:bottom="1440" w:left="1440" w:header="708" w:footer="708" w:gutter="0"/>
@@ -611,10 +1863,10 @@
 <file path=word/numbering.xml><?xml version="1.0" encoding="utf-8"?>
 <w:numbering xmlns:wpc="http://schemas.microsoft.com/office/word/2010/wordprocessingCanvas" xmlns:cx="http://schemas.microsoft.com/office/drawing/2014/chartex" xmlns:cx1="http://schemas.microsoft.com/office/drawing/2015/9/8/chartex" xmlns:cx2="http://schemas.microsoft.com/office/drawing/2015/10/21/chartex" xmlns:cx3="http://schemas.microsoft.com/office/drawing/2016/5/9/chartex" xmlns:cx4="http://schemas.microsoft.com/office/drawing/2016/5/10/chartex" xmlns:cx5="http://schemas.microsoft.com/office/drawing/2016/5/11/chartex" xmlns:cx6="http://schemas.microsoft.com/office/drawing/2016/5/12/chartex" xmlns:cx7="http://schemas.microsoft.com/office/drawing/2016/5/13/chartex" xmlns:cx8="http://schemas.microsoft.com/office/drawing/2016/5/14/chartex" xmlns:mc="http://schemas.openxmlformats.org/markup-compatibility/2006" xmlns:aink="http://schemas.microsoft.com/office/drawing/2016/ink" xmlns:am3d="http://schemas.microsoft.com/office/drawing/2017/model3d" xmlns:o="urn:schemas-microsoft-com:office:office" xmlns:oel="http://schemas.microsoft.com/office/2019/extlst" xmlns:r="http://schemas.openxmlformats.org/officeDocument/2006/relationships" xmlns:m="http://schemas.openxmlformats.org/officeDocument/2006/math" xmlns:v="urn:schemas-microsoft-com:vml" xmlns:wp14="http://schemas.microsoft.com/office/word/2010/wordprocessingDrawing" xmlns:wp="http://schemas.openxmlformats.org/drawingml/2006/wordprocessingDrawing" xmlns:w10="urn:schemas-microsoft-com:office:word" xmlns:w="http://schemas.openxmlformats.org/wordprocessingml/2006/main" xmlns:w14="http://schemas.microsoft.com/office/word/2010/wordml" xmlns:w15="http://schemas.microsoft.com/office/word/2012/wordml" xmlns:w16cex="http://schemas.microsoft.com/office/word/2018/wordml/cex" xmlns:w16cid="http://schemas.microsoft.com/office/word/2016/wordml/cid" xmlns:w16="http://schemas.microsoft.com/office/word/2018/wordml" xmlns:w16sdtdh="http://schemas.microsoft.com/office/word/2020/wordml/sdtdatahash" xmlns:w16se="http://schemas.microsoft.com/office/word/2015/wordml/symex" xmlns:wpg="http://schemas.microsoft.com/office/word/2010/wordprocessingGroup" xmlns:wpi="http://schemas.microsoft.com/office/word/2010/wordprocessingInk" xmlns:wne="http://schemas.microsoft.com/office/word/2006/wordml" xmlns:wps="http://schemas.microsoft.com/office/word/2010/wordprocessingShape" mc:Ignorable="w14 w15 w16se w16cid w16 w16cex w16sdtdh wp14">
   <w:abstractNum w:abstractNumId="0" w15:restartNumberingAfterBreak="0">
-    <w:nsid w:val="7F7E53A7"/>
+    <w:nsid w:val="2A692FCF"/>
     <w:multiLevelType w:val="hybridMultilevel"/>
-    <w:tmpl w:val="4524F5B6"/>
-    <w:lvl w:ilvl="0" w:tplc="C03A144E">
+    <w:tmpl w:val="8812C538"/>
+    <w:lvl w:ilvl="0" w:tplc="60146DF4">
       <w:numFmt w:val="bullet"/>
       <w:lvlText w:val="-"/>
       <w:lvlJc w:val="left"/>
@@ -722,7 +1974,237 @@
       </w:rPr>
     </w:lvl>
   </w:abstractNum>
+  <w:abstractNum w:abstractNumId="1" w15:restartNumberingAfterBreak="0">
+    <w:nsid w:val="3EE802D9"/>
+    <w:multiLevelType w:val="hybridMultilevel"/>
+    <w:tmpl w:val="2E224ECE"/>
+    <w:lvl w:ilvl="0" w:tplc="32FA2508">
+      <w:numFmt w:val="bullet"/>
+      <w:lvlText w:val="-"/>
+      <w:lvlJc w:val="left"/>
+      <w:pPr>
+        <w:ind w:left="720" w:hanging="360"/>
+      </w:pPr>
+      <w:rPr>
+        <w:rFonts w:ascii="Calibri" w:eastAsiaTheme="minorHAnsi" w:hAnsi="Calibri" w:cs="Calibri" w:hint="default"/>
+      </w:rPr>
+    </w:lvl>
+    <w:lvl w:ilvl="1" w:tplc="10090003" w:tentative="1">
+      <w:start w:val="1"/>
+      <w:numFmt w:val="bullet"/>
+      <w:lvlText w:val="o"/>
+      <w:lvlJc w:val="left"/>
+      <w:pPr>
+        <w:ind w:left="1440" w:hanging="360"/>
+      </w:pPr>
+      <w:rPr>
+        <w:rFonts w:ascii="Courier New" w:hAnsi="Courier New" w:cs="Courier New" w:hint="default"/>
+      </w:rPr>
+    </w:lvl>
+    <w:lvl w:ilvl="2" w:tplc="10090005" w:tentative="1">
+      <w:start w:val="1"/>
+      <w:numFmt w:val="bullet"/>
+      <w:lvlText w:val=""/>
+      <w:lvlJc w:val="left"/>
+      <w:pPr>
+        <w:ind w:left="2160" w:hanging="360"/>
+      </w:pPr>
+      <w:rPr>
+        <w:rFonts w:ascii="Wingdings" w:hAnsi="Wingdings" w:hint="default"/>
+      </w:rPr>
+    </w:lvl>
+    <w:lvl w:ilvl="3" w:tplc="10090001" w:tentative="1">
+      <w:start w:val="1"/>
+      <w:numFmt w:val="bullet"/>
+      <w:lvlText w:val=""/>
+      <w:lvlJc w:val="left"/>
+      <w:pPr>
+        <w:ind w:left="2880" w:hanging="360"/>
+      </w:pPr>
+      <w:rPr>
+        <w:rFonts w:ascii="Symbol" w:hAnsi="Symbol" w:hint="default"/>
+      </w:rPr>
+    </w:lvl>
+    <w:lvl w:ilvl="4" w:tplc="10090003" w:tentative="1">
+      <w:start w:val="1"/>
+      <w:numFmt w:val="bullet"/>
+      <w:lvlText w:val="o"/>
+      <w:lvlJc w:val="left"/>
+      <w:pPr>
+        <w:ind w:left="3600" w:hanging="360"/>
+      </w:pPr>
+      <w:rPr>
+        <w:rFonts w:ascii="Courier New" w:hAnsi="Courier New" w:cs="Courier New" w:hint="default"/>
+      </w:rPr>
+    </w:lvl>
+    <w:lvl w:ilvl="5" w:tplc="10090005" w:tentative="1">
+      <w:start w:val="1"/>
+      <w:numFmt w:val="bullet"/>
+      <w:lvlText w:val=""/>
+      <w:lvlJc w:val="left"/>
+      <w:pPr>
+        <w:ind w:left="4320" w:hanging="360"/>
+      </w:pPr>
+      <w:rPr>
+        <w:rFonts w:ascii="Wingdings" w:hAnsi="Wingdings" w:hint="default"/>
+      </w:rPr>
+    </w:lvl>
+    <w:lvl w:ilvl="6" w:tplc="10090001" w:tentative="1">
+      <w:start w:val="1"/>
+      <w:numFmt w:val="bullet"/>
+      <w:lvlText w:val=""/>
+      <w:lvlJc w:val="left"/>
+      <w:pPr>
+        <w:ind w:left="5040" w:hanging="360"/>
+      </w:pPr>
+      <w:rPr>
+        <w:rFonts w:ascii="Symbol" w:hAnsi="Symbol" w:hint="default"/>
+      </w:rPr>
+    </w:lvl>
+    <w:lvl w:ilvl="7" w:tplc="10090003" w:tentative="1">
+      <w:start w:val="1"/>
+      <w:numFmt w:val="bullet"/>
+      <w:lvlText w:val="o"/>
+      <w:lvlJc w:val="left"/>
+      <w:pPr>
+        <w:ind w:left="5760" w:hanging="360"/>
+      </w:pPr>
+      <w:rPr>
+        <w:rFonts w:ascii="Courier New" w:hAnsi="Courier New" w:cs="Courier New" w:hint="default"/>
+      </w:rPr>
+    </w:lvl>
+    <w:lvl w:ilvl="8" w:tplc="10090005" w:tentative="1">
+      <w:start w:val="1"/>
+      <w:numFmt w:val="bullet"/>
+      <w:lvlText w:val=""/>
+      <w:lvlJc w:val="left"/>
+      <w:pPr>
+        <w:ind w:left="6480" w:hanging="360"/>
+      </w:pPr>
+      <w:rPr>
+        <w:rFonts w:ascii="Wingdings" w:hAnsi="Wingdings" w:hint="default"/>
+      </w:rPr>
+    </w:lvl>
+  </w:abstractNum>
+  <w:abstractNum w:abstractNumId="2" w15:restartNumberingAfterBreak="0">
+    <w:nsid w:val="7F7E53A7"/>
+    <w:multiLevelType w:val="hybridMultilevel"/>
+    <w:tmpl w:val="4524F5B6"/>
+    <w:lvl w:ilvl="0" w:tplc="C03A144E">
+      <w:numFmt w:val="bullet"/>
+      <w:lvlText w:val="-"/>
+      <w:lvlJc w:val="left"/>
+      <w:pPr>
+        <w:ind w:left="720" w:hanging="360"/>
+      </w:pPr>
+      <w:rPr>
+        <w:rFonts w:ascii="Calibri" w:eastAsiaTheme="minorHAnsi" w:hAnsi="Calibri" w:cs="Calibri" w:hint="default"/>
+      </w:rPr>
+    </w:lvl>
+    <w:lvl w:ilvl="1" w:tplc="10090003" w:tentative="1">
+      <w:start w:val="1"/>
+      <w:numFmt w:val="bullet"/>
+      <w:lvlText w:val="o"/>
+      <w:lvlJc w:val="left"/>
+      <w:pPr>
+        <w:ind w:left="1440" w:hanging="360"/>
+      </w:pPr>
+      <w:rPr>
+        <w:rFonts w:ascii="Courier New" w:hAnsi="Courier New" w:cs="Courier New" w:hint="default"/>
+      </w:rPr>
+    </w:lvl>
+    <w:lvl w:ilvl="2" w:tplc="10090005" w:tentative="1">
+      <w:start w:val="1"/>
+      <w:numFmt w:val="bullet"/>
+      <w:lvlText w:val=""/>
+      <w:lvlJc w:val="left"/>
+      <w:pPr>
+        <w:ind w:left="2160" w:hanging="360"/>
+      </w:pPr>
+      <w:rPr>
+        <w:rFonts w:ascii="Wingdings" w:hAnsi="Wingdings" w:hint="default"/>
+      </w:rPr>
+    </w:lvl>
+    <w:lvl w:ilvl="3" w:tplc="10090001" w:tentative="1">
+      <w:start w:val="1"/>
+      <w:numFmt w:val="bullet"/>
+      <w:lvlText w:val=""/>
+      <w:lvlJc w:val="left"/>
+      <w:pPr>
+        <w:ind w:left="2880" w:hanging="360"/>
+      </w:pPr>
+      <w:rPr>
+        <w:rFonts w:ascii="Symbol" w:hAnsi="Symbol" w:hint="default"/>
+      </w:rPr>
+    </w:lvl>
+    <w:lvl w:ilvl="4" w:tplc="10090003" w:tentative="1">
+      <w:start w:val="1"/>
+      <w:numFmt w:val="bullet"/>
+      <w:lvlText w:val="o"/>
+      <w:lvlJc w:val="left"/>
+      <w:pPr>
+        <w:ind w:left="3600" w:hanging="360"/>
+      </w:pPr>
+      <w:rPr>
+        <w:rFonts w:ascii="Courier New" w:hAnsi="Courier New" w:cs="Courier New" w:hint="default"/>
+      </w:rPr>
+    </w:lvl>
+    <w:lvl w:ilvl="5" w:tplc="10090005" w:tentative="1">
+      <w:start w:val="1"/>
+      <w:numFmt w:val="bullet"/>
+      <w:lvlText w:val=""/>
+      <w:lvlJc w:val="left"/>
+      <w:pPr>
+        <w:ind w:left="4320" w:hanging="360"/>
+      </w:pPr>
+      <w:rPr>
+        <w:rFonts w:ascii="Wingdings" w:hAnsi="Wingdings" w:hint="default"/>
+      </w:rPr>
+    </w:lvl>
+    <w:lvl w:ilvl="6" w:tplc="10090001" w:tentative="1">
+      <w:start w:val="1"/>
+      <w:numFmt w:val="bullet"/>
+      <w:lvlText w:val=""/>
+      <w:lvlJc w:val="left"/>
+      <w:pPr>
+        <w:ind w:left="5040" w:hanging="360"/>
+      </w:pPr>
+      <w:rPr>
+        <w:rFonts w:ascii="Symbol" w:hAnsi="Symbol" w:hint="default"/>
+      </w:rPr>
+    </w:lvl>
+    <w:lvl w:ilvl="7" w:tplc="10090003" w:tentative="1">
+      <w:start w:val="1"/>
+      <w:numFmt w:val="bullet"/>
+      <w:lvlText w:val="o"/>
+      <w:lvlJc w:val="left"/>
+      <w:pPr>
+        <w:ind w:left="5760" w:hanging="360"/>
+      </w:pPr>
+      <w:rPr>
+        <w:rFonts w:ascii="Courier New" w:hAnsi="Courier New" w:cs="Courier New" w:hint="default"/>
+      </w:rPr>
+    </w:lvl>
+    <w:lvl w:ilvl="8" w:tplc="10090005" w:tentative="1">
+      <w:start w:val="1"/>
+      <w:numFmt w:val="bullet"/>
+      <w:lvlText w:val=""/>
+      <w:lvlJc w:val="left"/>
+      <w:pPr>
+        <w:ind w:left="6480" w:hanging="360"/>
+      </w:pPr>
+      <w:rPr>
+        <w:rFonts w:ascii="Wingdings" w:hAnsi="Wingdings" w:hint="default"/>
+      </w:rPr>
+    </w:lvl>
+  </w:abstractNum>
   <w:num w:numId="1" w16cid:durableId="1284069313">
+    <w:abstractNumId w:val="2"/>
+  </w:num>
+  <w:num w:numId="2" w16cid:durableId="910851591">
+    <w:abstractNumId w:val="1"/>
+  </w:num>
+  <w:num w:numId="3" w16cid:durableId="753479196">
     <w:abstractNumId w:val="0"/>
   </w:num>
 </w:numbering>
@@ -1130,7 +2612,6 @@
   <w:style w:type="character" w:default="1" w:styleId="DefaultParagraphFont">
     <w:name w:val="Default Paragraph Font"/>
     <w:uiPriority w:val="1"/>
-    <w:semiHidden/>
     <w:unhideWhenUsed/>
   </w:style>
   <w:style w:type="table" w:default="1" w:styleId="TableNormal">

</xml_diff>

<commit_message>
Written analysis added in both Word and PDF formats
</commit_message>
<xml_diff>
--- a/PyCitySchools/Written Analysis report.docx
+++ b/PyCitySchools/Written Analysis report.docx
@@ -11,6 +11,7 @@
           <w:szCs w:val="28"/>
         </w:rPr>
       </w:pPr>
+      <w:proofErr w:type="spellStart"/>
       <w:r>
         <w:rPr>
           <w:b/>
@@ -18,14 +19,39 @@
           <w:sz w:val="28"/>
           <w:szCs w:val="28"/>
         </w:rPr>
-        <w:t>PyCitySchool Analysis:</w:t>
-      </w:r>
-    </w:p>
-    <w:p>
-      <w:r>
-        <w:t>This analysis is based on the data provided in two CSV files for schools and students for the district. The data analysis is performed using Pandas and Jupyter Notebooks. Following are some summary points and conclusions that can be drawn from the analysis:</w:t>
-      </w:r>
-    </w:p>
+        <w:t>PyCitySchool</w:t>
+      </w:r>
+      <w:proofErr w:type="spellEnd"/>
+      <w:r>
+        <w:rPr>
+          <w:b/>
+          <w:bCs/>
+          <w:sz w:val="28"/>
+          <w:szCs w:val="28"/>
+        </w:rPr>
+        <w:t xml:space="preserve"> Analysis:</w:t>
+      </w:r>
+    </w:p>
+    <w:p>
+      <w:r>
+        <w:t xml:space="preserve">This analysis is based on the data provided in two CSV files for schools and students for the district. The data analysis is performed </w:t>
+      </w:r>
+      <w:r>
+        <w:t xml:space="preserve">by </w:t>
+      </w:r>
+      <w:r>
+        <w:t xml:space="preserve">using Pandas and </w:t>
+      </w:r>
+      <w:proofErr w:type="spellStart"/>
+      <w:r>
+        <w:t>Jupyter</w:t>
+      </w:r>
+      <w:proofErr w:type="spellEnd"/>
+      <w:r>
+        <w:t xml:space="preserve"> Notebooks. Following are some summary points and conclusions that can be drawn from the analysis:</w:t>
+      </w:r>
+    </w:p>
+    <w:p/>
     <w:p>
       <w:pPr>
         <w:pStyle w:val="ListParagraph"/>
@@ -35,8 +61,34 @@
         </w:numPr>
       </w:pPr>
       <w:r>
-        <w:t>Ttt</w:t>
-      </w:r>
+        <w:t xml:space="preserve">A general assumption </w:t>
+      </w:r>
+      <w:r>
+        <w:t>would</w:t>
+      </w:r>
+      <w:r>
+        <w:t xml:space="preserve"> be that if more resources are spent on something, the better its performance should</w:t>
+      </w:r>
+      <w:r>
+        <w:t xml:space="preserve"> b</w:t>
+      </w:r>
+      <w:r>
+        <w:t>e</w:t>
+      </w:r>
+      <w:r>
+        <w:t xml:space="preserve">. This dataset, however, presents an opposite finding. </w:t>
+      </w:r>
+      <w:r>
+        <w:t>The schools with the lowest spending ranges (less than $585 per student) delivered better average math and reading scores as well as better passing rates for students overall and in both math and reading.</w:t>
+      </w:r>
+      <w:r>
+        <w:t xml:space="preserve"> These schools not only had lower per student budget, but their overall total budgets were also lesser compared to other schools in the district.</w:t>
+      </w:r>
+    </w:p>
+    <w:p>
+      <w:pPr>
+        <w:pStyle w:val="ListParagraph"/>
+      </w:pPr>
     </w:p>
     <w:p>
       <w:pPr>
@@ -47,8 +99,22 @@
         </w:numPr>
       </w:pPr>
       <w:r>
-        <w:t>ffff</w:t>
-      </w:r>
+        <w:t xml:space="preserve">Small-sized (less than 1000 students) and medium-sized (1000 to 2000 students) had almost similar average scores (about 83 for both math and reading) and passing rates (about 93% for math, 96% for reading, and 90% overall). </w:t>
+      </w:r>
+      <w:r>
+        <w:t>These</w:t>
+      </w:r>
+      <w:r>
+        <w:t xml:space="preserve"> schools</w:t>
+      </w:r>
+      <w:r>
+        <w:t xml:space="preserve"> outperformed the large-sized schools (2000 to 5000 students) especially in terms of passing scores. </w:t>
+      </w:r>
+    </w:p>
+    <w:p>
+      <w:pPr>
+        <w:pStyle w:val="ListParagraph"/>
+      </w:pPr>
     </w:p>
     <w:p>
       <w:pPr>
@@ -59,9 +125,76 @@
         </w:numPr>
       </w:pPr>
       <w:r>
-        <w:t>gghg</w:t>
-      </w:r>
-    </w:p>
+        <w:t>Charter schools</w:t>
+      </w:r>
+      <w:r>
+        <w:t xml:space="preserve"> clearly</w:t>
+      </w:r>
+      <w:r>
+        <w:t xml:space="preserve"> outperformed the </w:t>
+      </w:r>
+      <w:proofErr w:type="gramStart"/>
+      <w:r>
+        <w:t>District</w:t>
+      </w:r>
+      <w:proofErr w:type="gramEnd"/>
+      <w:r>
+        <w:t xml:space="preserve"> schools by having higher average scores as well as passing rates. The top 5 best performing schools based on overall scores are Charter whereas the bottom 5 are District. </w:t>
+      </w:r>
+      <w:r>
+        <w:t xml:space="preserve">This could be attributable to the fact that charter schools have lesser number of students but no significant correlation can be drawn from the provided data to support this reasoning. </w:t>
+      </w:r>
+    </w:p>
+    <w:p>
+      <w:pPr>
+        <w:pStyle w:val="ListParagraph"/>
+      </w:pPr>
+    </w:p>
+    <w:p>
+      <w:pPr>
+        <w:pStyle w:val="ListParagraph"/>
+        <w:numPr>
+          <w:ilvl w:val="0"/>
+          <w:numId w:val="3"/>
+        </w:numPr>
+      </w:pPr>
+      <w:r>
+        <w:t xml:space="preserve">Students in all grades had almost similar academic performance across all </w:t>
+      </w:r>
+      <w:r>
+        <w:t>categories</w:t>
+      </w:r>
+      <w:r>
+        <w:t>.</w:t>
+      </w:r>
+    </w:p>
+    <w:p>
+      <w:pPr>
+        <w:pStyle w:val="ListParagraph"/>
+      </w:pPr>
+    </w:p>
+    <w:p>
+      <w:pPr>
+        <w:pStyle w:val="ListParagraph"/>
+        <w:numPr>
+          <w:ilvl w:val="0"/>
+          <w:numId w:val="3"/>
+        </w:numPr>
+      </w:pPr>
+      <w:r>
+        <w:t>Overall, students tend to perform better in reading (79%-97%) as compared to maths (65%-94%) in terms of passing scores.</w:t>
+      </w:r>
+      <w:r>
+        <w:t xml:space="preserve"> The overall passing rates (52%-91%) are comparatively lower than the average of </w:t>
+      </w:r>
+      <w:r>
+        <w:t xml:space="preserve">passing rates for </w:t>
+      </w:r>
+      <w:r>
+        <w:t>math and reading. This implies that not all the students scoring 70 or higher in math are scoring the same in reading and vice versa.</w:t>
+      </w:r>
+    </w:p>
+    <w:p/>
     <w:p>
       <w:r>
         <w:t>The above conclusions are induced based on the detailed analysis of different summaries of datasets which are explained in the subsequent sections of the report.</w:t>
@@ -84,6 +217,26 @@
           <w:sz w:val="24"/>
           <w:szCs w:val="24"/>
         </w:rPr>
+        <w:br w:type="page"/>
+      </w:r>
+    </w:p>
+    <w:p>
+      <w:pPr>
+        <w:rPr>
+          <w:b/>
+          <w:bCs/>
+          <w:sz w:val="24"/>
+          <w:szCs w:val="24"/>
+        </w:rPr>
+      </w:pPr>
+      <w:r>
+        <w:rPr>
+          <w:b/>
+          <w:bCs/>
+          <w:sz w:val="24"/>
+          <w:szCs w:val="24"/>
+        </w:rPr>
+        <w:lastRenderedPageBreak/>
         <w:t>District Summary:</w:t>
       </w:r>
     </w:p>
@@ -461,157 +614,154 @@
         <w:t xml:space="preserve"> (which is true for most District schools)</w:t>
       </w:r>
       <w:r>
-        <w:t xml:space="preserve">. However, the budget per student does not follow the same trend for </w:t>
-      </w:r>
+        <w:t>. However, the budget per student does not follow the same trend for all schools. There are some Charter schools with lesser students but have a higher budget resulting in higher per student budget.</w:t>
+      </w:r>
+    </w:p>
+    <w:p>
+      <w:pPr>
+        <w:pStyle w:val="ListParagraph"/>
+        <w:numPr>
+          <w:ilvl w:val="0"/>
+          <w:numId w:val="1"/>
+        </w:numPr>
+      </w:pPr>
+      <w:r>
+        <w:t>The students enrolled in Charter schools have higher math scores on average (83) compared to the students enrolled in District schools (76-77).</w:t>
+      </w:r>
+      <w:r>
+        <w:t xml:space="preserve"> The percentage of students passing maths by getting a score of 70 or higher is also higher in Charter schools (92%-94%) as compared to District schools (65%-68%).</w:t>
+      </w:r>
+      <w:r>
+        <w:t xml:space="preserve"> </w:t>
+      </w:r>
+    </w:p>
+    <w:p>
+      <w:pPr>
+        <w:pStyle w:val="ListParagraph"/>
+        <w:numPr>
+          <w:ilvl w:val="0"/>
+          <w:numId w:val="1"/>
+        </w:numPr>
+      </w:pPr>
+      <w:r>
+        <w:t xml:space="preserve">The students enrolled in Charter schools have higher </w:t>
+      </w:r>
+      <w:r>
+        <w:t>reading</w:t>
+      </w:r>
+      <w:r>
+        <w:t xml:space="preserve"> scores on average (83</w:t>
+      </w:r>
+      <w:r>
+        <w:t>-84</w:t>
+      </w:r>
+      <w:r>
+        <w:t>) compared to the students enrolled in District schools (</w:t>
+      </w:r>
+      <w:r>
+        <w:t>80-81</w:t>
+      </w:r>
+      <w:r>
+        <w:t>).</w:t>
+      </w:r>
+      <w:r>
+        <w:t xml:space="preserve"> </w:t>
+      </w:r>
+      <w:r>
+        <w:t xml:space="preserve">The percentage of students passing </w:t>
+      </w:r>
+      <w:r>
+        <w:t>reading</w:t>
+      </w:r>
+      <w:r>
+        <w:t xml:space="preserve"> by getting a score of 70 or higher is also higher in Charter schools (9</w:t>
+      </w:r>
+      <w:r>
+        <w:t>5</w:t>
+      </w:r>
+      <w:r>
+        <w:t>%-9</w:t>
+      </w:r>
+      <w:r>
+        <w:t>7</w:t>
+      </w:r>
+      <w:r>
+        <w:t>%) as compared to District schools</w:t>
+      </w:r>
+      <w:r>
+        <w:t xml:space="preserve"> </w:t>
+      </w:r>
+      <w:r>
+        <w:t>(</w:t>
+      </w:r>
+      <w:r>
+        <w:t>79</w:t>
+      </w:r>
+      <w:r>
+        <w:t>%-8</w:t>
+      </w:r>
+      <w:r>
+        <w:t>2</w:t>
+      </w:r>
+      <w:r>
+        <w:t>%).</w:t>
+      </w:r>
+    </w:p>
+    <w:p>
+      <w:pPr>
+        <w:pStyle w:val="ListParagraph"/>
+        <w:numPr>
+          <w:ilvl w:val="0"/>
+          <w:numId w:val="1"/>
+        </w:numPr>
+      </w:pPr>
+      <w:r>
+        <w:t>The overall passing rate (students passing both maths and reading) is also</w:t>
+      </w:r>
+      <w:r>
+        <w:t xml:space="preserve"> higher</w:t>
+      </w:r>
+      <w:r>
+        <w:t xml:space="preserve"> </w:t>
+      </w:r>
+      <w:r>
+        <w:t xml:space="preserve">in Charter schools </w:t>
+      </w:r>
+      <w:r>
+        <w:t xml:space="preserve">(89%-91%) </w:t>
+      </w:r>
+      <w:r>
+        <w:t>relative to District schools</w:t>
+      </w:r>
+      <w:r>
+        <w:t xml:space="preserve"> (</w:t>
+      </w:r>
+      <w:r>
+        <w:t>52</w:t>
+      </w:r>
+      <w:r>
+        <w:t>%-</w:t>
+      </w:r>
+      <w:r>
+        <w:t>54</w:t>
+      </w:r>
+      <w:r>
+        <w:t>%)</w:t>
+      </w:r>
+      <w:r>
+        <w:t>.</w:t>
+      </w:r>
+    </w:p>
+    <w:p>
+      <w:pPr>
+        <w:pStyle w:val="ListParagraph"/>
+        <w:numPr>
+          <w:ilvl w:val="0"/>
+          <w:numId w:val="1"/>
+        </w:numPr>
+      </w:pPr>
       <w:r>
         <w:lastRenderedPageBreak/>
-        <w:t>all schools. There are some Charter schools with lesser students but have a higher budget resulting in higher per student budget.</w:t>
-      </w:r>
-    </w:p>
-    <w:p>
-      <w:pPr>
-        <w:pStyle w:val="ListParagraph"/>
-        <w:numPr>
-          <w:ilvl w:val="0"/>
-          <w:numId w:val="1"/>
-        </w:numPr>
-      </w:pPr>
-      <w:r>
-        <w:t>The students enrolled in Charter schools have higher math scores on average (83) compared to the students enrolled in District schools (76-77).</w:t>
-      </w:r>
-      <w:r>
-        <w:t xml:space="preserve"> The percentage of students passing maths by getting a score of 70 or higher is also higher in Charter schools (92%-94%) as compared to District schools (65%-68%).</w:t>
-      </w:r>
-      <w:r>
-        <w:t xml:space="preserve"> </w:t>
-      </w:r>
-    </w:p>
-    <w:p>
-      <w:pPr>
-        <w:pStyle w:val="ListParagraph"/>
-        <w:numPr>
-          <w:ilvl w:val="0"/>
-          <w:numId w:val="1"/>
-        </w:numPr>
-      </w:pPr>
-      <w:r>
-        <w:t xml:space="preserve">The students enrolled in Charter schools have higher </w:t>
-      </w:r>
-      <w:r>
-        <w:t>reading</w:t>
-      </w:r>
-      <w:r>
-        <w:t xml:space="preserve"> scores on average (83</w:t>
-      </w:r>
-      <w:r>
-        <w:t>-84</w:t>
-      </w:r>
-      <w:r>
-        <w:t>) compared to the students enrolled in District schools (</w:t>
-      </w:r>
-      <w:r>
-        <w:t>80-81</w:t>
-      </w:r>
-      <w:r>
-        <w:t>).</w:t>
-      </w:r>
-      <w:r>
-        <w:t xml:space="preserve"> </w:t>
-      </w:r>
-      <w:r>
-        <w:t xml:space="preserve">The percentage of students passing </w:t>
-      </w:r>
-      <w:r>
-        <w:t>reading</w:t>
-      </w:r>
-      <w:r>
-        <w:t xml:space="preserve"> by getting a score of 70 or higher is also higher in Charter schools (9</w:t>
-      </w:r>
-      <w:r>
-        <w:t>5</w:t>
-      </w:r>
-      <w:r>
-        <w:t>%-9</w:t>
-      </w:r>
-      <w:r>
-        <w:t>7</w:t>
-      </w:r>
-      <w:r>
-        <w:t>%) as compared to District schools</w:t>
-      </w:r>
-      <w:r>
-        <w:t xml:space="preserve"> </w:t>
-      </w:r>
-      <w:r>
-        <w:t>(</w:t>
-      </w:r>
-      <w:r>
-        <w:t>79</w:t>
-      </w:r>
-      <w:r>
-        <w:t>%-8</w:t>
-      </w:r>
-      <w:r>
-        <w:t>2</w:t>
-      </w:r>
-      <w:r>
-        <w:t>%).</w:t>
-      </w:r>
-    </w:p>
-    <w:p>
-      <w:pPr>
-        <w:pStyle w:val="ListParagraph"/>
-        <w:numPr>
-          <w:ilvl w:val="0"/>
-          <w:numId w:val="1"/>
-        </w:numPr>
-      </w:pPr>
-      <w:r>
-        <w:t>The overall passing rate (students passing both maths and reading) is also</w:t>
-      </w:r>
-      <w:r>
-        <w:t xml:space="preserve"> higher</w:t>
-      </w:r>
-      <w:r>
-        <w:t xml:space="preserve"> </w:t>
-      </w:r>
-      <w:r>
-        <w:t xml:space="preserve">in Charter schools </w:t>
-      </w:r>
-      <w:r>
-        <w:t xml:space="preserve">(89%-91%) </w:t>
-      </w:r>
-      <w:r>
-        <w:t>relative to District schools</w:t>
-      </w:r>
-      <w:r>
-        <w:t xml:space="preserve"> (</w:t>
-      </w:r>
-      <w:r>
-        <w:t>52</w:t>
-      </w:r>
-      <w:r>
-        <w:t>%-</w:t>
-      </w:r>
-      <w:r>
-        <w:t>54</w:t>
-      </w:r>
-      <w:r>
-        <w:t>%)</w:t>
-      </w:r>
-      <w:r>
-        <w:t>.</w:t>
-      </w:r>
-    </w:p>
-    <w:p>
-      <w:pPr>
-        <w:pStyle w:val="ListParagraph"/>
-        <w:numPr>
-          <w:ilvl w:val="0"/>
-          <w:numId w:val="1"/>
-        </w:numPr>
-      </w:pPr>
-      <w:r>
         <w:t>The students enrolled in Charter schools outperform the students enrolled in District schools in both maths and reading by getting higher average scores as well as higher passing percentages. The overall passing rate is also substantially higher for Charter school students.</w:t>
       </w:r>
     </w:p>
@@ -710,62 +860,82 @@
           <w:szCs w:val="24"/>
         </w:rPr>
       </w:pPr>
-      <w:r>
+    </w:p>
+    <w:p>
+      <w:pPr>
         <w:rPr>
           <w:b/>
           <w:bCs/>
           <w:sz w:val="24"/>
           <w:szCs w:val="24"/>
         </w:rPr>
+      </w:pPr>
+    </w:p>
+    <w:p>
+      <w:pPr>
+        <w:rPr>
+          <w:b/>
+          <w:bCs/>
+          <w:sz w:val="24"/>
+          <w:szCs w:val="24"/>
+        </w:rPr>
+      </w:pPr>
+      <w:r>
+        <w:rPr>
+          <w:b/>
+          <w:bCs/>
+          <w:sz w:val="24"/>
+          <w:szCs w:val="24"/>
+        </w:rPr>
+        <w:t>Highest Performing Schools (by % Overall Passing):</w:t>
+      </w:r>
+    </w:p>
+    <w:p>
+      <w:pPr>
+        <w:pStyle w:val="ListParagraph"/>
+        <w:numPr>
+          <w:ilvl w:val="0"/>
+          <w:numId w:val="1"/>
+        </w:numPr>
+      </w:pPr>
+      <w:r>
+        <w:t>All t</w:t>
+      </w:r>
+      <w:r>
+        <w:t xml:space="preserve">he </w:t>
+      </w:r>
+      <w:r>
+        <w:t>main</w:t>
+      </w:r>
+      <w:r>
+        <w:t xml:space="preserve"> 5 highest performing schools based on overall passing rate are Charter schools with over </w:t>
+      </w:r>
+      <w:r>
+        <w:t xml:space="preserve">about </w:t>
+      </w:r>
+      <w:r>
+        <w:t>90% students obtaining a score of 70 or higher in both maths and reading.</w:t>
+      </w:r>
+    </w:p>
+    <w:p>
+      <w:pPr>
+        <w:pStyle w:val="ListParagraph"/>
+        <w:numPr>
+          <w:ilvl w:val="0"/>
+          <w:numId w:val="1"/>
+        </w:numPr>
+      </w:pPr>
+      <w:r>
+        <w:t>The per student budget is not necessarily higher for the school with the best overall score. This might imply that the total spending per student might not have a direct impact on the performance of students.</w:t>
+      </w:r>
+    </w:p>
+    <w:p/>
+    <w:p>
+      <w:r>
+        <w:rPr>
+          <w:noProof/>
+        </w:rPr>
         <w:lastRenderedPageBreak/>
-        <w:t>Highest Performing Schools (by % Overall Passing):</w:t>
-      </w:r>
-    </w:p>
-    <w:p>
-      <w:pPr>
-        <w:pStyle w:val="ListParagraph"/>
-        <w:numPr>
-          <w:ilvl w:val="0"/>
-          <w:numId w:val="1"/>
-        </w:numPr>
-      </w:pPr>
-      <w:r>
-        <w:t>All t</w:t>
-      </w:r>
-      <w:r>
-        <w:t xml:space="preserve">he </w:t>
-      </w:r>
-      <w:r>
-        <w:t>main</w:t>
-      </w:r>
-      <w:r>
-        <w:t xml:space="preserve"> 5 highest performing schools based on overall passing rate are Charter schools with over </w:t>
-      </w:r>
-      <w:r>
-        <w:t xml:space="preserve">about </w:t>
-      </w:r>
-      <w:r>
-        <w:t>90% students obtaining a score of 70 or higher in both maths and reading.</w:t>
-      </w:r>
-    </w:p>
-    <w:p>
-      <w:pPr>
-        <w:pStyle w:val="ListParagraph"/>
-        <w:numPr>
-          <w:ilvl w:val="0"/>
-          <w:numId w:val="1"/>
-        </w:numPr>
-      </w:pPr>
-      <w:r>
-        <w:t>The per student budget is not necessarily higher for the school with the best overall score. This might imply that the total spending per student might not have a direct impact on the performance of students.</w:t>
-      </w:r>
-    </w:p>
-    <w:p/>
-    <w:p>
-      <w:r>
-        <w:rPr>
-          <w:noProof/>
-        </w:rPr>
         <w:drawing>
           <wp:inline distT="0" distB="0" distL="0" distR="0" wp14:anchorId="2D797AA7" wp14:editId="24DE429A">
             <wp:extent cx="6394273" cy="1969477"/>
@@ -972,7 +1142,11 @@
         </w:drawing>
       </w:r>
     </w:p>
-    <w:p/>
+    <w:p>
+      <w:r>
+        <w:br/>
+      </w:r>
+    </w:p>
     <w:p>
       <w:pPr>
         <w:rPr>
@@ -989,158 +1163,153 @@
           <w:sz w:val="24"/>
           <w:szCs w:val="24"/>
         </w:rPr>
+        <w:t>Math Scores by Grade:</w:t>
+      </w:r>
+    </w:p>
+    <w:p>
+      <w:pPr>
+        <w:pStyle w:val="ListParagraph"/>
+        <w:numPr>
+          <w:ilvl w:val="0"/>
+          <w:numId w:val="1"/>
+        </w:numPr>
+      </w:pPr>
+      <w:r>
+        <w:t>Math scores for 9</w:t>
+      </w:r>
+      <w:r>
+        <w:rPr>
+          <w:vertAlign w:val="superscript"/>
+        </w:rPr>
+        <w:t>th</w:t>
+      </w:r>
+      <w:r>
+        <w:t xml:space="preserve"> graders range between 76.40 to 83.79</w:t>
+      </w:r>
+    </w:p>
+    <w:p>
+      <w:pPr>
+        <w:pStyle w:val="ListParagraph"/>
+        <w:numPr>
+          <w:ilvl w:val="0"/>
+          <w:numId w:val="1"/>
+        </w:numPr>
+      </w:pPr>
+      <w:r>
+        <w:t xml:space="preserve">Math scores for </w:t>
+      </w:r>
+      <w:r>
+        <w:t>10</w:t>
+      </w:r>
+      <w:r>
+        <w:rPr>
+          <w:vertAlign w:val="superscript"/>
+        </w:rPr>
+        <w:t>th</w:t>
+      </w:r>
+      <w:r>
+        <w:t xml:space="preserve"> graders range between 7</w:t>
+      </w:r>
+      <w:r>
+        <w:t>5.91</w:t>
+      </w:r>
+      <w:r>
+        <w:t xml:space="preserve"> to 8</w:t>
+      </w:r>
+      <w:r>
+        <w:t>4.23</w:t>
+      </w:r>
+    </w:p>
+    <w:p>
+      <w:pPr>
+        <w:pStyle w:val="ListParagraph"/>
+        <w:numPr>
+          <w:ilvl w:val="0"/>
+          <w:numId w:val="1"/>
+        </w:numPr>
+      </w:pPr>
+      <w:r>
+        <w:t>Math scores for</w:t>
+      </w:r>
+      <w:r>
+        <w:t xml:space="preserve"> 11</w:t>
+      </w:r>
+      <w:r>
+        <w:rPr>
+          <w:vertAlign w:val="superscript"/>
+        </w:rPr>
+        <w:t>th</w:t>
+      </w:r>
+      <w:r>
+        <w:t xml:space="preserve"> graders range between 76.</w:t>
+      </w:r>
+      <w:r>
+        <w:t>40</w:t>
+      </w:r>
+      <w:r>
+        <w:t xml:space="preserve"> to 8</w:t>
+      </w:r>
+      <w:r>
+        <w:t>5.00</w:t>
+      </w:r>
+    </w:p>
+    <w:p>
+      <w:pPr>
+        <w:pStyle w:val="ListParagraph"/>
+        <w:numPr>
+          <w:ilvl w:val="0"/>
+          <w:numId w:val="1"/>
+        </w:numPr>
+      </w:pPr>
+      <w:r>
+        <w:t xml:space="preserve">Math scores for </w:t>
+      </w:r>
+      <w:r>
+        <w:t>12</w:t>
+      </w:r>
+      <w:r>
+        <w:rPr>
+          <w:vertAlign w:val="superscript"/>
+        </w:rPr>
+        <w:t>th</w:t>
+      </w:r>
+      <w:r>
+        <w:t xml:space="preserve"> graders range between 76.</w:t>
+      </w:r>
+      <w:r>
+        <w:t>18</w:t>
+      </w:r>
+      <w:r>
+        <w:t xml:space="preserve"> to 8</w:t>
+      </w:r>
+      <w:r>
+        <w:t>4.12</w:t>
+      </w:r>
+    </w:p>
+    <w:p>
+      <w:pPr>
+        <w:pStyle w:val="ListParagraph"/>
+        <w:numPr>
+          <w:ilvl w:val="0"/>
+          <w:numId w:val="1"/>
+        </w:numPr>
+      </w:pPr>
+      <w:r>
+        <w:t>Overall, the students enrolled in all grades had similar performance in maths and have average grades in the same range between 7</w:t>
+      </w:r>
+      <w:r>
+        <w:t>6</w:t>
+      </w:r>
+      <w:r>
+        <w:t xml:space="preserve"> to 85</w:t>
+      </w:r>
+    </w:p>
+    <w:p>
+      <w:r>
+        <w:rPr>
+          <w:noProof/>
+        </w:rPr>
         <w:lastRenderedPageBreak/>
-        <w:t>Math Scores by Grade:</w:t>
-      </w:r>
-    </w:p>
-    <w:p>
-      <w:pPr>
-        <w:pStyle w:val="ListParagraph"/>
-        <w:numPr>
-          <w:ilvl w:val="0"/>
-          <w:numId w:val="1"/>
-        </w:numPr>
-      </w:pPr>
-      <w:r>
-        <w:t>Math scores for 9</w:t>
-      </w:r>
-      <w:r>
-        <w:rPr>
-          <w:vertAlign w:val="superscript"/>
-        </w:rPr>
-        <w:t>th</w:t>
-      </w:r>
-      <w:r>
-        <w:t xml:space="preserve"> graders range between 76.40 to 83.79</w:t>
-      </w:r>
-    </w:p>
-    <w:p>
-      <w:pPr>
-        <w:pStyle w:val="ListParagraph"/>
-        <w:numPr>
-          <w:ilvl w:val="0"/>
-          <w:numId w:val="1"/>
-        </w:numPr>
-      </w:pPr>
-      <w:r>
-        <w:t xml:space="preserve">Math scores for </w:t>
-      </w:r>
-      <w:r>
-        <w:t>10</w:t>
-      </w:r>
-      <w:r>
-        <w:rPr>
-          <w:vertAlign w:val="superscript"/>
-        </w:rPr>
-        <w:t>th</w:t>
-      </w:r>
-      <w:r>
-        <w:t xml:space="preserve"> graders range between 7</w:t>
-      </w:r>
-      <w:r>
-        <w:t>5.91</w:t>
-      </w:r>
-      <w:r>
-        <w:t xml:space="preserve"> to 8</w:t>
-      </w:r>
-      <w:r>
-        <w:t>4.23</w:t>
-      </w:r>
-    </w:p>
-    <w:p>
-      <w:pPr>
-        <w:pStyle w:val="ListParagraph"/>
-        <w:numPr>
-          <w:ilvl w:val="0"/>
-          <w:numId w:val="1"/>
-        </w:numPr>
-      </w:pPr>
-      <w:r>
-        <w:t>Math scores for</w:t>
-      </w:r>
-      <w:r>
-        <w:t xml:space="preserve"> 11</w:t>
-      </w:r>
-      <w:r>
-        <w:rPr>
-          <w:vertAlign w:val="superscript"/>
-        </w:rPr>
-        <w:t>th</w:t>
-      </w:r>
-      <w:r>
-        <w:t xml:space="preserve"> graders range between 76.</w:t>
-      </w:r>
-      <w:r>
-        <w:t>40</w:t>
-      </w:r>
-      <w:r>
-        <w:t xml:space="preserve"> to 8</w:t>
-      </w:r>
-      <w:r>
-        <w:t>5.00</w:t>
-      </w:r>
-    </w:p>
-    <w:p>
-      <w:pPr>
-        <w:pStyle w:val="ListParagraph"/>
-        <w:numPr>
-          <w:ilvl w:val="0"/>
-          <w:numId w:val="1"/>
-        </w:numPr>
-      </w:pPr>
-      <w:r>
-        <w:t xml:space="preserve">Math scores for </w:t>
-      </w:r>
-      <w:r>
-        <w:t>12</w:t>
-      </w:r>
-      <w:r>
-        <w:rPr>
-          <w:vertAlign w:val="superscript"/>
-        </w:rPr>
-        <w:t>th</w:t>
-      </w:r>
-      <w:r>
-        <w:t xml:space="preserve"> graders range between 76.</w:t>
-      </w:r>
-      <w:r>
-        <w:t>18</w:t>
-      </w:r>
-      <w:r>
-        <w:t xml:space="preserve"> to 8</w:t>
-      </w:r>
-      <w:r>
-        <w:t>4.12</w:t>
-      </w:r>
-    </w:p>
-    <w:p>
-      <w:pPr>
-        <w:pStyle w:val="ListParagraph"/>
-        <w:numPr>
-          <w:ilvl w:val="0"/>
-          <w:numId w:val="1"/>
-        </w:numPr>
-      </w:pPr>
-      <w:r>
-        <w:t>Overall, the students enrolled in all grades had similar performance in maths and have average grades in the same range between 7</w:t>
-      </w:r>
-      <w:r>
-        <w:t>6</w:t>
-      </w:r>
-      <w:r>
-        <w:t xml:space="preserve"> to 85</w:t>
-      </w:r>
-    </w:p>
-    <w:p>
-      <w:pPr>
-        <w:pStyle w:val="ListParagraph"/>
-      </w:pPr>
-    </w:p>
-    <w:p>
-      <w:r>
-        <w:rPr>
-          <w:noProof/>
-        </w:rPr>
         <w:drawing>
           <wp:inline distT="0" distB="0" distL="0" distR="0" wp14:anchorId="6BF2724A" wp14:editId="247060CA">
             <wp:extent cx="3953022" cy="3516569"/>

</xml_diff>